<commit_message>
final Input table with all mssing coordinates
</commit_message>
<xml_diff>
--- a/src/egon/data/datasets/egon_etrago_line/Progress_Update.docx
+++ b/src/egon/data/datasets/egon_etrago_line/Progress_Update.docx
@@ -847,8 +847,30 @@
         <w:rPr>
           <w:lang w:val="de-DE"/>
         </w:rPr>
-        <w:t>Niederrhein (Punkt Meppen)</w:t>
-        <w:tab/>
+        <w:t xml:space="preserve">Niederrhein (Punkt Meppen) </w:t>
+      </w:r>
+      <w:r>
+        <w:rPr>
+          <w:lang w:val="de-DE"/>
+        </w:rPr>
+        <w:t>changed to Meppen</w:t>
+      </w:r>
+      <w:r>
+        <w:rPr>
+          <w:lang w:val="de-DE"/>
+        </w:rPr>
+        <w:tab/>
+      </w:r>
+      <w:r>
+        <w:rPr>
+          <w:lang w:val="de-DE"/>
+        </w:rPr>
+        <w:t>Google:</w:t>
+      </w:r>
+      <w:r>
+        <w:rPr>
+          <w:lang w:val="de-DE"/>
+        </w:rPr>
         <w:tab/>
       </w:r>
       <w:r>
@@ -1415,7 +1437,27 @@
           <w:lang w:val="de-DE"/>
           <w14:ligatures w14:val="none"/>
         </w:rPr>
-        <w:t>14.507720 52.159439            new  Point</w:t>
+        <w:t xml:space="preserve">    </w:t>
+      </w:r>
+      <w:r>
+        <w:rPr>
+          <w:rFonts w:eastAsia="Times New Roman" w:cs="Calibri"/>
+          <w:b w:val="false"/>
+          <w:i w:val="false"/>
+          <w:strike w:val="false"/>
+          <w:dstrike w:val="false"/>
+          <w:outline w:val="false"/>
+          <w:shadow w:val="false"/>
+          <w:color w:val="000000"/>
+          <w:kern w:val="0"/>
+          <w:sz w:val="22"/>
+          <w:szCs w:val="22"/>
+          <w:u w:val="none"/>
+          <w:em w:val="none"/>
+          <w:lang w:val="de-DE"/>
+          <w14:ligatures w14:val="none"/>
+        </w:rPr>
+        <w:t>used etrago bus</w:t>
       </w:r>
     </w:p>
     <w:p>
@@ -1981,10 +2023,27 @@
         <w:t>Punkt  Birkenhof</w:t>
         <w:tab/>
         <w:tab/>
-        <w:t xml:space="preserve"> 6.651081 51.263638</w:t>
-        <w:tab/>
-        <w:tab/>
-        <w:t xml:space="preserve"> new Point</w:t>
+        <w:t xml:space="preserve"> </w:t>
+      </w:r>
+      <w:r>
+        <w:rPr>
+          <w:rFonts w:eastAsia="Times New Roman" w:cs="Calibri"/>
+          <w:b w:val="false"/>
+          <w:i w:val="false"/>
+          <w:strike w:val="false"/>
+          <w:dstrike w:val="false"/>
+          <w:outline w:val="false"/>
+          <w:shadow w:val="false"/>
+          <w:color w:val="000000"/>
+          <w:kern w:val="0"/>
+          <w:sz w:val="22"/>
+          <w:szCs w:val="22"/>
+          <w:u w:val="none"/>
+          <w:em w:val="none"/>
+          <w:lang w:val="de-DE"/>
+          <w14:ligatures w14:val="none"/>
+        </w:rPr>
+        <w:t>used etrago bus</w:t>
       </w:r>
     </w:p>
     <w:p>
@@ -2013,6 +2072,35 @@
         </w:rPr>
       </w:pPr>
       <w:r>
+        <w:rPr/>
+      </w:r>
+    </w:p>
+    <w:p>
+      <w:pPr>
+        <w:pStyle w:val="Normal"/>
+        <w:bidi w:val="0"/>
+        <w:spacing w:lineRule="auto" w:line="240" w:before="0" w:after="0"/>
+        <w:rPr>
+          <w:rFonts w:ascii="Calibri" w:hAnsi="Calibri" w:eastAsia="Times New Roman" w:cs="Calibri"/>
+          <w:b w:val="false"/>
+          <w:b w:val="false"/>
+          <w:i w:val="false"/>
+          <w:i w:val="false"/>
+          <w:strike w:val="false"/>
+          <w:dstrike w:val="false"/>
+          <w:outline w:val="false"/>
+          <w:shadow w:val="false"/>
+          <w:color w:val="000000"/>
+          <w:kern w:val="0"/>
+          <w:sz w:val="22"/>
+          <w:szCs w:val="22"/>
+          <w:u w:val="none"/>
+          <w:em w:val="none"/>
+          <w:lang w:val="de-DE"/>
+          <w14:ligatures w14:val="none"/>
+        </w:rPr>
+      </w:pPr>
+      <w:r>
         <w:rPr>
           <w:rFonts w:eastAsia="Times New Roman" w:cs="Calibri"/>
           <w:b w:val="false"/>
@@ -2695,6 +2783,95 @@
       </w:pPr>
       <w:r>
         <w:rPr>
+          <w:rFonts w:eastAsia="Times New Roman" w:cs="Calibri" w:ascii="Liberation Sans" w:hAnsi="Liberation Sans"/>
+          <w:b w:val="false"/>
+          <w:i w:val="false"/>
+          <w:strike w:val="false"/>
+          <w:dstrike w:val="false"/>
+          <w:outline w:val="false"/>
+          <w:shadow w:val="false"/>
+          <w:color w:val="000000"/>
+          <w:kern w:val="0"/>
+          <w:sz w:val="20"/>
+          <w:szCs w:val="22"/>
+          <w:u w:val="none"/>
+          <w:em w:val="none"/>
+          <w:lang w:val="de-DE"/>
+          <w14:ligatures w14:val="none"/>
+        </w:rPr>
+        <w:t>Kreuzung M24b/ TTG-006</w:t>
+      </w:r>
+      <w:r>
+        <w:rPr>
+          <w:rFonts w:eastAsia="Times New Roman" w:cs="Calibri"/>
+          <w:b w:val="false"/>
+          <w:i w:val="false"/>
+          <w:strike w:val="false"/>
+          <w:dstrike w:val="false"/>
+          <w:outline w:val="false"/>
+          <w:shadow w:val="false"/>
+          <w:color w:val="000000"/>
+          <w:kern w:val="0"/>
+          <w:sz w:val="22"/>
+          <w:szCs w:val="22"/>
+          <w:u w:val="none"/>
+          <w:em w:val="none"/>
+          <w:lang w:val="de-DE"/>
+          <w14:ligatures w14:val="none"/>
+        </w:rPr>
+        <w:tab/>
+        <w:tab/>
+        <w:tab/>
+        <w:tab/>
+      </w:r>
+      <w:r>
+        <w:rPr>
+          <w:rFonts w:eastAsia="Times New Roman" w:cs="Calibri"/>
+          <w:b w:val="false"/>
+          <w:i w:val="false"/>
+          <w:strike w:val="false"/>
+          <w:dstrike w:val="false"/>
+          <w:outline w:val="false"/>
+          <w:shadow w:val="false"/>
+          <w:color w:val="000000"/>
+          <w:kern w:val="0"/>
+          <w:sz w:val="22"/>
+          <w:szCs w:val="22"/>
+          <w:u w:val="none"/>
+          <w:em w:val="none"/>
+          <w:lang w:val="de-DE"/>
+          <w14:ligatures w14:val="none"/>
+        </w:rPr>
+        <w:t>used etrago bus</w:t>
+      </w:r>
+    </w:p>
+    <w:p>
+      <w:pPr>
+        <w:pStyle w:val="Normal"/>
+        <w:bidi w:val="0"/>
+        <w:spacing w:lineRule="auto" w:line="240" w:before="0" w:after="0"/>
+        <w:rPr>
+          <w:rFonts w:ascii="Calibri" w:hAnsi="Calibri" w:eastAsia="Times New Roman" w:cs="Calibri"/>
+          <w:b w:val="false"/>
+          <w:b w:val="false"/>
+          <w:i w:val="false"/>
+          <w:i w:val="false"/>
+          <w:strike w:val="false"/>
+          <w:dstrike w:val="false"/>
+          <w:outline w:val="false"/>
+          <w:shadow w:val="false"/>
+          <w:color w:val="000000"/>
+          <w:kern w:val="0"/>
+          <w:sz w:val="22"/>
+          <w:szCs w:val="22"/>
+          <w:u w:val="none"/>
+          <w:em w:val="none"/>
+          <w:lang w:val="de-DE"/>
+          <w14:ligatures w14:val="none"/>
+        </w:rPr>
+      </w:pPr>
+      <w:r>
+        <w:rPr>
           <w:rFonts w:eastAsia="Times New Roman" w:cs="Calibri"/>
           <w:b w:val="false"/>
           <w:i w:val="false"/>
@@ -2715,7 +2892,9 @@
         <w:tab/>
         <w:tab/>
         <w:tab/>
-        <w:t xml:space="preserve"> used etrago bus</w:t>
+        <w:t xml:space="preserve"> </w:t>
+        <w:tab/>
+        <w:t>used etrago bus</w:t>
       </w:r>
     </w:p>
     <w:p>
@@ -2763,8 +2942,6 @@
         </w:rPr>
         <w:t>Suchraum Stadt Rottenburg/Gemeinde Neufahrn</w:t>
         <w:tab/>
-        <w:tab/>
-        <w:tab/>
         <w:t>used etrago bus</w:t>
       </w:r>
     </w:p>
@@ -3178,12 +3355,19 @@
         <w:tab/>
         <w:tab/>
         <w:tab/>
-        <w:t xml:space="preserve">deleted becauso subst pasewalk is really close? </w:t>
-      </w:r>
-      <w:r>
-        <w:rPr>
-          <w:rFonts w:eastAsia="Times New Roman" w:cs="Calibri"/>
-          <w:b w:val="false"/>
+        <w:t>deleted becauso subst pasewalk is really close</w:t>
+      </w:r>
+    </w:p>
+    <w:p>
+      <w:pPr>
+        <w:pStyle w:val="Normal"/>
+        <w:bidi w:val="0"/>
+        <w:spacing w:lineRule="auto" w:line="240" w:before="0" w:after="0"/>
+        <w:rPr>
+          <w:rFonts w:ascii="Calibri" w:hAnsi="Calibri" w:eastAsia="Times New Roman" w:cs="Calibri"/>
+          <w:b w:val="false"/>
+          <w:b w:val="false"/>
+          <w:i w:val="false"/>
           <w:i w:val="false"/>
           <w:strike w:val="false"/>
           <w:dstrike w:val="false"/>
@@ -3198,7 +3382,28 @@
           <w:lang w:val="de-DE" w:eastAsia="en-US" w:bidi="ar-SA"/>
           <w14:ligatures w14:val="none"/>
         </w:rPr>
-        <w:t>(not done)</w:t>
+      </w:pPr>
+      <w:r>
+        <w:rPr>
+          <w:rFonts w:eastAsia="Times New Roman" w:cs="Calibri"/>
+          <w:b w:val="false"/>
+          <w:i w:val="false"/>
+          <w:strike w:val="false"/>
+          <w:dstrike w:val="false"/>
+          <w:outline w:val="false"/>
+          <w:shadow w:val="false"/>
+          <w:color w:val="000000"/>
+          <w:kern w:val="0"/>
+          <w:sz w:val="22"/>
+          <w:szCs w:val="22"/>
+          <w:u w:val="none"/>
+          <w:em w:val="none"/>
+          <w:lang w:val="de-DE" w:eastAsia="en-US" w:bidi="ar-SA"/>
+          <w14:ligatures w14:val="none"/>
+        </w:rPr>
+        <w:t>P223 Klein Rhogan  will build in future</w:t>
+        <w:tab/>
+        <w:t xml:space="preserve">    deletd because subst görries is really close </w:t>
       </w:r>
     </w:p>
     <w:p>
@@ -3244,14 +3449,25 @@
           <w:lang w:val="de-DE" w:eastAsia="en-US" w:bidi="ar-SA"/>
           <w14:ligatures w14:val="none"/>
         </w:rPr>
-        <w:t>P223 Klein Rhogan  will build in future</w:t>
-        <w:tab/>
-        <w:t xml:space="preserve">      deletd because subst görries </w:t>
-      </w:r>
-      <w:r>
-        <w:rPr>
-          <w:rFonts w:eastAsia="Times New Roman" w:cs="Calibri"/>
-          <w:b w:val="false"/>
+        <w:t>lehrte/lahe</w:t>
+        <w:tab/>
+        <w:tab/>
+        <w:t>will build in future</w:t>
+        <w:tab/>
+        <w:tab/>
+        <w:t xml:space="preserve">changed to lerte </w:t>
+      </w:r>
+    </w:p>
+    <w:p>
+      <w:pPr>
+        <w:pStyle w:val="Normal"/>
+        <w:bidi w:val="0"/>
+        <w:spacing w:lineRule="auto" w:line="240" w:before="0" w:after="0"/>
+        <w:rPr>
+          <w:rFonts w:ascii="Calibri" w:hAnsi="Calibri" w:eastAsia="Times New Roman" w:cs="Calibri"/>
+          <w:b w:val="false"/>
+          <w:b w:val="false"/>
+          <w:i w:val="false"/>
           <w:i w:val="false"/>
           <w:strike w:val="false"/>
           <w:dstrike w:val="false"/>
@@ -3266,8 +3482,7 @@
           <w:lang w:val="de-DE" w:eastAsia="en-US" w:bidi="ar-SA"/>
           <w14:ligatures w14:val="none"/>
         </w:rPr>
-        <w:t xml:space="preserve">is really close </w:t>
-      </w:r>
+      </w:pPr>
       <w:r>
         <w:rPr>
           <w:rFonts w:eastAsia="Times New Roman" w:cs="Calibri"/>
@@ -3286,12 +3501,25 @@
           <w:lang w:val="de-DE" w:eastAsia="en-US" w:bidi="ar-SA"/>
           <w14:ligatures w14:val="none"/>
         </w:rPr>
-        <w:t xml:space="preserve">? </w:t>
-      </w:r>
-      <w:r>
-        <w:rPr>
-          <w:rFonts w:eastAsia="Times New Roman" w:cs="Calibri"/>
-          <w:b w:val="false"/>
+        <w:t>Punkt Biesdorf Süd</w:t>
+        <w:tab/>
+        <w:tab/>
+        <w:tab/>
+        <w:tab/>
+        <w:tab/>
+        <w:t>USED ETRAGO BUS</w:t>
+      </w:r>
+    </w:p>
+    <w:p>
+      <w:pPr>
+        <w:pStyle w:val="Normal"/>
+        <w:bidi w:val="0"/>
+        <w:spacing w:lineRule="auto" w:line="240" w:before="0" w:after="0"/>
+        <w:rPr>
+          <w:rFonts w:ascii="Calibri" w:hAnsi="Calibri" w:eastAsia="Times New Roman" w:cs="Calibri"/>
+          <w:b w:val="false"/>
+          <w:b w:val="false"/>
+          <w:i w:val="false"/>
           <w:i w:val="false"/>
           <w:strike w:val="false"/>
           <w:dstrike w:val="false"/>
@@ -3306,7 +3534,32 @@
           <w:lang w:val="de-DE" w:eastAsia="en-US" w:bidi="ar-SA"/>
           <w14:ligatures w14:val="none"/>
         </w:rPr>
-        <w:t>(not done)</w:t>
+      </w:pPr>
+      <w:r>
+        <w:rPr>
+          <w:rFonts w:eastAsia="Times New Roman" w:cs="Calibri"/>
+          <w:b w:val="false"/>
+          <w:i w:val="false"/>
+          <w:strike w:val="false"/>
+          <w:dstrike w:val="false"/>
+          <w:outline w:val="false"/>
+          <w:shadow w:val="false"/>
+          <w:color w:val="000000"/>
+          <w:kern w:val="0"/>
+          <w:sz w:val="22"/>
+          <w:szCs w:val="22"/>
+          <w:u w:val="none"/>
+          <w:em w:val="none"/>
+          <w:lang w:val="de-DE" w:eastAsia="en-US" w:bidi="ar-SA"/>
+          <w14:ligatures w14:val="none"/>
+        </w:rPr>
+        <w:t xml:space="preserve">Linderhausen  </w:t>
+        <w:tab/>
+        <w:tab/>
+        <w:t xml:space="preserve">will bild in future </w:t>
+        <w:tab/>
+        <w:tab/>
+        <w:t>used etrgao bus</w:t>
       </w:r>
     </w:p>
     <w:p>
@@ -3330,26 +3583,531 @@
           <w:szCs w:val="22"/>
           <w:u w:val="none"/>
           <w:em w:val="none"/>
-          <w:lang w:val="de-DE"/>
-          <w14:ligatures w14:val="none"/>
-        </w:rPr>
-      </w:pPr>
-      <w:r>
-        <w:rPr>
-          <w:rFonts w:eastAsia="Times New Roman" w:cs="Calibri"/>
-          <w:b w:val="false"/>
-          <w:i w:val="false"/>
-          <w:strike w:val="false"/>
-          <w:dstrike w:val="false"/>
-          <w:outline w:val="false"/>
-          <w:shadow w:val="false"/>
-          <w:color w:val="000000"/>
-          <w:kern w:val="0"/>
-          <w:sz w:val="22"/>
-          <w:szCs w:val="22"/>
-          <w:u w:val="none"/>
-          <w:em w:val="none"/>
-          <w:lang w:val="de-DE"/>
+          <w:lang w:val="de-DE" w:eastAsia="en-US" w:bidi="ar-SA"/>
+          <w14:ligatures w14:val="none"/>
+        </w:rPr>
+      </w:pPr>
+      <w:r>
+        <w:rPr>
+          <w:rFonts w:eastAsia="Times New Roman" w:cs="Calibri"/>
+          <w:b w:val="false"/>
+          <w:i w:val="false"/>
+          <w:strike w:val="false"/>
+          <w:dstrike w:val="false"/>
+          <w:outline w:val="false"/>
+          <w:shadow w:val="false"/>
+          <w:color w:val="000000"/>
+          <w:kern w:val="0"/>
+          <w:sz w:val="22"/>
+          <w:szCs w:val="22"/>
+          <w:u w:val="none"/>
+          <w:em w:val="none"/>
+          <w:lang w:val="de-DE" w:eastAsia="en-US" w:bidi="ar-SA"/>
+          <w14:ligatures w14:val="none"/>
+        </w:rPr>
+        <w:t xml:space="preserve">Aach </w:t>
+        <w:tab/>
+        <w:tab/>
+        <w:tab/>
+        <w:tab/>
+        <w:tab/>
+        <w:tab/>
+        <w:tab/>
+        <w:t>used etrago bus</w:t>
+      </w:r>
+    </w:p>
+    <w:p>
+      <w:pPr>
+        <w:pStyle w:val="Normal"/>
+        <w:bidi w:val="0"/>
+        <w:spacing w:lineRule="auto" w:line="240" w:before="0" w:after="0"/>
+        <w:rPr>
+          <w:rFonts w:ascii="Calibri" w:hAnsi="Calibri" w:eastAsia="Times New Roman" w:cs="Calibri"/>
+          <w:b w:val="false"/>
+          <w:b w:val="false"/>
+          <w:i w:val="false"/>
+          <w:i w:val="false"/>
+          <w:strike w:val="false"/>
+          <w:dstrike w:val="false"/>
+          <w:outline w:val="false"/>
+          <w:shadow w:val="false"/>
+          <w:color w:val="000000"/>
+          <w:kern w:val="0"/>
+          <w:sz w:val="22"/>
+          <w:szCs w:val="22"/>
+          <w:u w:val="none"/>
+          <w:em w:val="none"/>
+          <w:lang w:val="de-DE" w:eastAsia="en-US" w:bidi="ar-SA"/>
+          <w14:ligatures w14:val="none"/>
+        </w:rPr>
+      </w:pPr>
+      <w:r>
+        <w:rPr>
+          <w:rFonts w:eastAsia="Times New Roman" w:cs="Calibri"/>
+          <w:b w:val="false"/>
+          <w:i w:val="false"/>
+          <w:strike w:val="false"/>
+          <w:dstrike w:val="false"/>
+          <w:outline w:val="false"/>
+          <w:shadow w:val="false"/>
+          <w:color w:val="000000"/>
+          <w:kern w:val="0"/>
+          <w:sz w:val="22"/>
+          <w:szCs w:val="22"/>
+          <w:u w:val="none"/>
+          <w:em w:val="none"/>
+          <w:lang w:val="de-DE" w:eastAsia="en-US" w:bidi="ar-SA"/>
+          <w14:ligatures w14:val="none"/>
+        </w:rPr>
+        <w:t>Punkt bofferdange</w:t>
+        <w:tab/>
+        <w:tab/>
+        <w:tab/>
+        <w:tab/>
+        <w:tab/>
+        <w:t>used etrago bus</w:t>
+      </w:r>
+    </w:p>
+    <w:p>
+      <w:pPr>
+        <w:pStyle w:val="Normal"/>
+        <w:bidi w:val="0"/>
+        <w:spacing w:lineRule="auto" w:line="240" w:before="0" w:after="0"/>
+        <w:rPr>
+          <w:rFonts w:ascii="Calibri" w:hAnsi="Calibri" w:eastAsia="Times New Roman" w:cs="Calibri"/>
+          <w:b w:val="false"/>
+          <w:b w:val="false"/>
+          <w:i w:val="false"/>
+          <w:i w:val="false"/>
+          <w:strike w:val="false"/>
+          <w:dstrike w:val="false"/>
+          <w:outline w:val="false"/>
+          <w:shadow w:val="false"/>
+          <w:color w:val="000000"/>
+          <w:kern w:val="0"/>
+          <w:sz w:val="22"/>
+          <w:szCs w:val="22"/>
+          <w:u w:val="none"/>
+          <w:em w:val="none"/>
+          <w:lang w:val="de-DE" w:eastAsia="en-US" w:bidi="ar-SA"/>
+          <w14:ligatures w14:val="none"/>
+        </w:rPr>
+      </w:pPr>
+      <w:r>
+        <w:rPr>
+          <w:rFonts w:eastAsia="Times New Roman" w:cs="Calibri"/>
+          <w:b w:val="false"/>
+          <w:i w:val="false"/>
+          <w:strike w:val="false"/>
+          <w:dstrike w:val="false"/>
+          <w:outline w:val="false"/>
+          <w:shadow w:val="false"/>
+          <w:color w:val="000000"/>
+          <w:kern w:val="0"/>
+          <w:sz w:val="22"/>
+          <w:szCs w:val="22"/>
+          <w:u w:val="none"/>
+          <w:em w:val="none"/>
+          <w:lang w:val="de-DE" w:eastAsia="en-US" w:bidi="ar-SA"/>
+          <w14:ligatures w14:val="none"/>
+        </w:rPr>
+        <w:t xml:space="preserve">emscherbruch </w:t>
+        <w:tab/>
+        <w:tab/>
+        <w:tab/>
+        <w:tab/>
+        <w:tab/>
+        <w:t>used etrago bus+</w:t>
+      </w:r>
+    </w:p>
+    <w:p>
+      <w:pPr>
+        <w:pStyle w:val="Normal"/>
+        <w:bidi w:val="0"/>
+        <w:spacing w:lineRule="auto" w:line="240" w:before="0" w:after="0"/>
+        <w:rPr>
+          <w:rFonts w:ascii="Calibri" w:hAnsi="Calibri" w:eastAsia="Times New Roman" w:cs="Calibri"/>
+          <w:b w:val="false"/>
+          <w:b w:val="false"/>
+          <w:i w:val="false"/>
+          <w:i w:val="false"/>
+          <w:strike w:val="false"/>
+          <w:dstrike w:val="false"/>
+          <w:outline w:val="false"/>
+          <w:shadow w:val="false"/>
+          <w:color w:val="000000"/>
+          <w:kern w:val="0"/>
+          <w:sz w:val="22"/>
+          <w:szCs w:val="22"/>
+          <w:u w:val="none"/>
+          <w:em w:val="none"/>
+          <w:lang w:val="de-DE" w:eastAsia="en-US" w:bidi="ar-SA"/>
+          <w14:ligatures w14:val="none"/>
+        </w:rPr>
+      </w:pPr>
+      <w:r>
+        <w:rPr>
+          <w:rFonts w:eastAsia="Times New Roman" w:cs="Calibri"/>
+          <w:b w:val="false"/>
+          <w:i w:val="false"/>
+          <w:strike w:val="false"/>
+          <w:dstrike w:val="false"/>
+          <w:outline w:val="false"/>
+          <w:shadow w:val="false"/>
+          <w:color w:val="000000"/>
+          <w:kern w:val="0"/>
+          <w:sz w:val="22"/>
+          <w:szCs w:val="22"/>
+          <w:u w:val="none"/>
+          <w:em w:val="none"/>
+          <w:lang w:val="de-DE" w:eastAsia="en-US" w:bidi="ar-SA"/>
+          <w14:ligatures w14:val="none"/>
+        </w:rPr>
+        <w:t>Punkt Fraulautern</w:t>
+        <w:tab/>
+        <w:tab/>
+        <w:tab/>
+        <w:tab/>
+        <w:tab/>
+        <w:t>used etrago bus</w:t>
+      </w:r>
+    </w:p>
+    <w:p>
+      <w:pPr>
+        <w:pStyle w:val="Normal"/>
+        <w:bidi w:val="0"/>
+        <w:spacing w:lineRule="auto" w:line="240" w:before="0" w:after="0"/>
+        <w:rPr>
+          <w:rFonts w:ascii="Calibri" w:hAnsi="Calibri" w:eastAsia="Times New Roman" w:cs="Calibri"/>
+          <w:b w:val="false"/>
+          <w:b w:val="false"/>
+          <w:i w:val="false"/>
+          <w:i w:val="false"/>
+          <w:strike w:val="false"/>
+          <w:dstrike w:val="false"/>
+          <w:outline w:val="false"/>
+          <w:shadow w:val="false"/>
+          <w:color w:val="000000"/>
+          <w:kern w:val="0"/>
+          <w:sz w:val="22"/>
+          <w:szCs w:val="22"/>
+          <w:u w:val="none"/>
+          <w:em w:val="none"/>
+          <w:lang w:val="de-DE" w:eastAsia="en-US" w:bidi="ar-SA"/>
+          <w14:ligatures w14:val="none"/>
+        </w:rPr>
+      </w:pPr>
+      <w:r>
+        <w:rPr>
+          <w:rFonts w:eastAsia="Times New Roman" w:cs="Calibri"/>
+          <w:b w:val="false"/>
+          <w:i w:val="false"/>
+          <w:strike w:val="false"/>
+          <w:dstrike w:val="false"/>
+          <w:outline w:val="false"/>
+          <w:shadow w:val="false"/>
+          <w:color w:val="000000"/>
+          <w:kern w:val="0"/>
+          <w:sz w:val="22"/>
+          <w:szCs w:val="22"/>
+          <w:u w:val="none"/>
+          <w:em w:val="none"/>
+          <w:lang w:val="de-DE" w:eastAsia="en-US" w:bidi="ar-SA"/>
+          <w14:ligatures w14:val="none"/>
+        </w:rPr>
+        <w:t xml:space="preserve">Eschborn </w:t>
+        <w:tab/>
+        <w:tab/>
+        <w:tab/>
+        <w:tab/>
+        <w:tab/>
+        <w:t>changed to Westerbach  (nearby)</w:t>
+      </w:r>
+    </w:p>
+    <w:p>
+      <w:pPr>
+        <w:pStyle w:val="Normal"/>
+        <w:bidi w:val="0"/>
+        <w:spacing w:lineRule="auto" w:line="240" w:before="0" w:after="0"/>
+        <w:jc w:val="left"/>
+        <w:rPr>
+          <w:rFonts w:ascii="Calibri" w:hAnsi="Calibri" w:eastAsia="Times New Roman" w:cs="Calibri"/>
+          <w:b w:val="false"/>
+          <w:b w:val="false"/>
+          <w:i w:val="false"/>
+          <w:i w:val="false"/>
+          <w:strike w:val="false"/>
+          <w:dstrike w:val="false"/>
+          <w:outline w:val="false"/>
+          <w:shadow w:val="false"/>
+          <w:color w:val="000000"/>
+          <w:kern w:val="0"/>
+          <w:sz w:val="22"/>
+          <w:szCs w:val="22"/>
+          <w:u w:val="none"/>
+          <w:em w:val="none"/>
+          <w:lang w:val="de-DE" w:eastAsia="en-US" w:bidi="ar-SA"/>
+          <w14:ligatures w14:val="none"/>
+        </w:rPr>
+      </w:pPr>
+      <w:r>
+        <w:rPr>
+          <w:rFonts w:eastAsia="Times New Roman" w:cs="Calibri"/>
+          <w:b w:val="false"/>
+          <w:i w:val="false"/>
+          <w:strike w:val="false"/>
+          <w:dstrike w:val="false"/>
+          <w:outline w:val="false"/>
+          <w:shadow w:val="false"/>
+          <w:color w:val="000000"/>
+          <w:kern w:val="0"/>
+          <w:sz w:val="22"/>
+          <w:szCs w:val="22"/>
+          <w:u w:val="none"/>
+          <w:em w:val="none"/>
+          <w:lang w:val="de-DE" w:eastAsia="en-US" w:bidi="ar-SA"/>
+          <w14:ligatures w14:val="none"/>
+        </w:rPr>
+        <w:t xml:space="preserve">Berlin / Südost </w:t>
+        <w:tab/>
+        <w:tab/>
+        <w:tab/>
+        <w:tab/>
+        <w:t>changed to schönefeld Nord</w:t>
+      </w:r>
+    </w:p>
+    <w:p>
+      <w:pPr>
+        <w:pStyle w:val="Normal"/>
+        <w:bidi w:val="0"/>
+        <w:spacing w:lineRule="auto" w:line="240" w:before="0" w:after="0"/>
+        <w:jc w:val="left"/>
+        <w:rPr>
+          <w:rFonts w:ascii="Calibri" w:hAnsi="Calibri" w:eastAsia="Times New Roman" w:cs="Calibri"/>
+          <w:b w:val="false"/>
+          <w:b w:val="false"/>
+          <w:i w:val="false"/>
+          <w:i w:val="false"/>
+          <w:strike w:val="false"/>
+          <w:dstrike w:val="false"/>
+          <w:outline w:val="false"/>
+          <w:shadow w:val="false"/>
+          <w:color w:val="000000"/>
+          <w:kern w:val="0"/>
+          <w:sz w:val="22"/>
+          <w:szCs w:val="22"/>
+          <w:u w:val="none"/>
+          <w:em w:val="none"/>
+          <w:lang w:val="de-DE" w:eastAsia="en-US" w:bidi="ar-SA"/>
+          <w14:ligatures w14:val="none"/>
+        </w:rPr>
+      </w:pPr>
+      <w:r>
+        <w:rPr>
+          <w:rFonts w:eastAsia="Times New Roman" w:cs="Calibri"/>
+          <w:b w:val="false"/>
+          <w:i w:val="false"/>
+          <w:strike w:val="false"/>
+          <w:dstrike w:val="false"/>
+          <w:outline w:val="false"/>
+          <w:shadow w:val="false"/>
+          <w:color w:val="000000"/>
+          <w:kern w:val="0"/>
+          <w:sz w:val="22"/>
+          <w:szCs w:val="22"/>
+          <w:u w:val="none"/>
+          <w:em w:val="none"/>
+          <w:lang w:val="de-DE" w:eastAsia="en-US" w:bidi="ar-SA"/>
+          <w14:ligatures w14:val="none"/>
+        </w:rPr>
+        <w:t xml:space="preserve">Mahlow </w:t>
+        <w:tab/>
+        <w:tab/>
+        <w:tab/>
+        <w:tab/>
+        <w:tab/>
+        <w:tab/>
+        <w:t>used etrago bus</w:t>
+      </w:r>
+    </w:p>
+    <w:p>
+      <w:pPr>
+        <w:pStyle w:val="Normal"/>
+        <w:bidi w:val="0"/>
+        <w:spacing w:lineRule="auto" w:line="240" w:before="0" w:after="0"/>
+        <w:rPr>
+          <w:rFonts w:ascii="Calibri" w:hAnsi="Calibri" w:eastAsia="Times New Roman" w:cs="Calibri"/>
+          <w:b w:val="false"/>
+          <w:b w:val="false"/>
+          <w:i w:val="false"/>
+          <w:i w:val="false"/>
+          <w:strike w:val="false"/>
+          <w:dstrike w:val="false"/>
+          <w:outline w:val="false"/>
+          <w:shadow w:val="false"/>
+          <w:color w:val="000000"/>
+          <w:kern w:val="0"/>
+          <w:sz w:val="22"/>
+          <w:szCs w:val="22"/>
+          <w:u w:val="none"/>
+          <w:em w:val="none"/>
+          <w:lang w:val="de-DE" w:eastAsia="en-US" w:bidi="ar-SA"/>
+          <w14:ligatures w14:val="none"/>
+        </w:rPr>
+      </w:pPr>
+      <w:r>
+        <w:rPr>
+          <w:rFonts w:eastAsia="Times New Roman" w:cs="Calibri"/>
+          <w:b w:val="false"/>
+          <w:i w:val="false"/>
+          <w:strike w:val="false"/>
+          <w:dstrike w:val="false"/>
+          <w:outline w:val="false"/>
+          <w:shadow w:val="false"/>
+          <w:color w:val="000000"/>
+          <w:kern w:val="0"/>
+          <w:sz w:val="22"/>
+          <w:szCs w:val="22"/>
+          <w:u w:val="none"/>
+          <w:em w:val="none"/>
+          <w:lang w:val="de-DE" w:eastAsia="en-US" w:bidi="ar-SA"/>
+          <w14:ligatures w14:val="none"/>
+        </w:rPr>
+        <w:tab/>
+        <w:tab/>
+      </w:r>
+    </w:p>
+    <w:p>
+      <w:pPr>
+        <w:pStyle w:val="Normal"/>
+        <w:bidi w:val="0"/>
+        <w:spacing w:lineRule="auto" w:line="240" w:before="0" w:after="0"/>
+        <w:rPr>
+          <w:rFonts w:ascii="Calibri" w:hAnsi="Calibri" w:eastAsia="Times New Roman" w:cs="Calibri"/>
+          <w:b w:val="false"/>
+          <w:b w:val="false"/>
+          <w:i w:val="false"/>
+          <w:i w:val="false"/>
+          <w:strike w:val="false"/>
+          <w:dstrike w:val="false"/>
+          <w:outline w:val="false"/>
+          <w:shadow w:val="false"/>
+          <w:color w:val="000000"/>
+          <w:kern w:val="0"/>
+          <w:sz w:val="22"/>
+          <w:szCs w:val="22"/>
+          <w:u w:val="none"/>
+          <w:em w:val="none"/>
+          <w:lang w:val="de-DE" w:eastAsia="en-US" w:bidi="ar-SA"/>
+          <w14:ligatures w14:val="none"/>
+        </w:rPr>
+      </w:pPr>
+      <w:r>
+        <w:rPr>
+          <w:rFonts w:eastAsia="Times New Roman" w:cs="Calibri"/>
+          <w:b w:val="false"/>
+          <w:i w:val="false"/>
+          <w:strike w:val="false"/>
+          <w:dstrike w:val="false"/>
+          <w:outline w:val="false"/>
+          <w:shadow w:val="false"/>
+          <w:color w:val="000000"/>
+          <w:kern w:val="0"/>
+          <w:sz w:val="22"/>
+          <w:szCs w:val="22"/>
+          <w:u w:val="none"/>
+          <w:em w:val="none"/>
+          <w:lang w:val="de-DE" w:eastAsia="en-US" w:bidi="ar-SA"/>
+          <w14:ligatures w14:val="none"/>
+        </w:rPr>
+      </w:r>
+    </w:p>
+    <w:p>
+      <w:pPr>
+        <w:pStyle w:val="Normal"/>
+        <w:bidi w:val="0"/>
+        <w:spacing w:lineRule="auto" w:line="240" w:before="0" w:after="0"/>
+        <w:rPr>
+          <w:rFonts w:ascii="Calibri" w:hAnsi="Calibri" w:eastAsia="Times New Roman" w:cs="Calibri"/>
+          <w:b w:val="false"/>
+          <w:b w:val="false"/>
+          <w:i w:val="false"/>
+          <w:i w:val="false"/>
+          <w:strike w:val="false"/>
+          <w:dstrike w:val="false"/>
+          <w:outline w:val="false"/>
+          <w:shadow w:val="false"/>
+          <w:color w:val="000000"/>
+          <w:kern w:val="0"/>
+          <w:sz w:val="22"/>
+          <w:szCs w:val="22"/>
+          <w:u w:val="none"/>
+          <w:em w:val="none"/>
+          <w:lang w:val="de-DE" w:eastAsia="en-US" w:bidi="ar-SA"/>
+          <w14:ligatures w14:val="none"/>
+        </w:rPr>
+      </w:pPr>
+      <w:r>
+        <w:rPr>
+          <w:rFonts w:eastAsia="Times New Roman" w:cs="Calibri"/>
+          <w:b w:val="false"/>
+          <w:i w:val="false"/>
+          <w:strike w:val="false"/>
+          <w:dstrike w:val="false"/>
+          <w:outline w:val="false"/>
+          <w:shadow w:val="false"/>
+          <w:color w:val="000000"/>
+          <w:kern w:val="0"/>
+          <w:sz w:val="22"/>
+          <w:szCs w:val="22"/>
+          <w:u w:val="none"/>
+          <w:em w:val="none"/>
+          <w:lang w:val="de-DE" w:eastAsia="en-US" w:bidi="ar-SA"/>
+          <w14:ligatures w14:val="none"/>
+        </w:rPr>
+      </w:r>
+    </w:p>
+    <w:p>
+      <w:pPr>
+        <w:pStyle w:val="Normal"/>
+        <w:bidi w:val="0"/>
+        <w:spacing w:lineRule="auto" w:line="240" w:before="0" w:after="0"/>
+        <w:rPr>
+          <w:rFonts w:ascii="Calibri" w:hAnsi="Calibri" w:eastAsia="Times New Roman" w:cs="Calibri"/>
+          <w:b w:val="false"/>
+          <w:b w:val="false"/>
+          <w:i w:val="false"/>
+          <w:i w:val="false"/>
+          <w:strike w:val="false"/>
+          <w:dstrike w:val="false"/>
+          <w:outline w:val="false"/>
+          <w:shadow w:val="false"/>
+          <w:color w:val="000000"/>
+          <w:kern w:val="0"/>
+          <w:sz w:val="22"/>
+          <w:szCs w:val="22"/>
+          <w:u w:val="none"/>
+          <w:em w:val="none"/>
+          <w:lang w:val="de-DE" w:eastAsia="en-US" w:bidi="ar-SA"/>
+          <w14:ligatures w14:val="none"/>
+        </w:rPr>
+      </w:pPr>
+      <w:r>
+        <w:rPr>
+          <w:rFonts w:eastAsia="Times New Roman" w:cs="Calibri"/>
+          <w:b w:val="false"/>
+          <w:i w:val="false"/>
+          <w:strike w:val="false"/>
+          <w:dstrike w:val="false"/>
+          <w:outline w:val="false"/>
+          <w:shadow w:val="false"/>
+          <w:color w:val="000000"/>
+          <w:kern w:val="0"/>
+          <w:sz w:val="22"/>
+          <w:szCs w:val="22"/>
+          <w:u w:val="none"/>
+          <w:em w:val="none"/>
+          <w:lang w:val="de-DE" w:eastAsia="en-US" w:bidi="ar-SA"/>
           <w14:ligatures w14:val="none"/>
         </w:rPr>
       </w:r>

</xml_diff>

<commit_message>
Final Input table + new script for filling out the table(values_NEP.py)
</commit_message>
<xml_diff>
--- a/src/egon/data/datasets/egon_etrago_line/Progress_Update.docx
+++ b/src/egon/data/datasets/egon_etrago_line/Progress_Update.docx
@@ -4859,6 +4859,1052 @@
           <w14:ligatures w14:val="none"/>
         </w:rPr>
         <w:t>Just for reminding: we shoul have a look at bentwisch in the end, if code find HGÜ subst or normal subst</w:t>
+      </w:r>
+    </w:p>
+    <w:p>
+      <w:pPr>
+        <w:pStyle w:val="Normal"/>
+        <w:bidi w:val="0"/>
+        <w:spacing w:lineRule="auto" w:line="240" w:before="0" w:after="0"/>
+        <w:rPr>
+          <w:rFonts w:ascii="Calibri" w:hAnsi="Calibri" w:eastAsia="Times New Roman" w:cs="Calibri"/>
+          <w:b w:val="false"/>
+          <w:b w:val="false"/>
+          <w:i w:val="false"/>
+          <w:i w:val="false"/>
+          <w:strike w:val="false"/>
+          <w:dstrike w:val="false"/>
+          <w:outline w:val="false"/>
+          <w:shadow w:val="false"/>
+          <w:color w:val="000000"/>
+          <w:kern w:val="0"/>
+          <w:sz w:val="22"/>
+          <w:szCs w:val="22"/>
+          <w:u w:val="none"/>
+          <w:em w:val="none"/>
+          <w:lang w:val="de-DE"/>
+          <w14:ligatures w14:val="none"/>
+        </w:rPr>
+      </w:pPr>
+      <w:r>
+        <w:rPr/>
+      </w:r>
+    </w:p>
+    <w:p>
+      <w:pPr>
+        <w:pStyle w:val="Normal"/>
+        <w:bidi w:val="0"/>
+        <w:spacing w:lineRule="auto" w:line="240" w:before="0" w:after="0"/>
+        <w:rPr>
+          <w:b/>
+          <w:b/>
+          <w:bCs/>
+          <w:sz w:val="26"/>
+          <w:szCs w:val="26"/>
+        </w:rPr>
+      </w:pPr>
+      <w:r>
+        <w:rPr>
+          <w:b/>
+          <w:bCs/>
+          <w:sz w:val="26"/>
+          <w:szCs w:val="26"/>
+        </w:rPr>
+      </w:r>
+    </w:p>
+    <w:p>
+      <w:pPr>
+        <w:pStyle w:val="Normal"/>
+        <w:bidi w:val="0"/>
+        <w:spacing w:lineRule="auto" w:line="240" w:before="0" w:after="0"/>
+        <w:rPr>
+          <w:b/>
+          <w:b/>
+          <w:bCs/>
+          <w:sz w:val="36"/>
+          <w:szCs w:val="36"/>
+        </w:rPr>
+      </w:pPr>
+      <w:r>
+        <w:rPr>
+          <w:rFonts w:eastAsia="Times New Roman" w:cs="Calibri"/>
+          <w:b/>
+          <w:bCs/>
+          <w:i w:val="false"/>
+          <w:strike w:val="false"/>
+          <w:dstrike w:val="false"/>
+          <w:outline w:val="false"/>
+          <w:shadow w:val="false"/>
+          <w:color w:val="000000"/>
+          <w:kern w:val="0"/>
+          <w:sz w:val="36"/>
+          <w:szCs w:val="36"/>
+          <w:u w:val="none"/>
+          <w:em w:val="none"/>
+          <w:lang w:val="de-DE"/>
+          <w14:ligatures w14:val="none"/>
+        </w:rPr>
+        <w:t>P</w:t>
+      </w:r>
+      <w:r>
+        <w:rPr>
+          <w:rFonts w:eastAsia="Times New Roman" w:cs="Calibri"/>
+          <w:b/>
+          <w:bCs/>
+          <w:i w:val="false"/>
+          <w:strike w:val="false"/>
+          <w:dstrike w:val="false"/>
+          <w:outline w:val="false"/>
+          <w:shadow w:val="false"/>
+          <w:color w:val="000000"/>
+          <w:kern w:val="0"/>
+          <w:sz w:val="36"/>
+          <w:szCs w:val="36"/>
+          <w:u w:val="none"/>
+          <w:em w:val="none"/>
+          <w:lang w:val="de-DE"/>
+          <w14:ligatures w14:val="none"/>
+        </w:rPr>
+        <w:t>rogress 6.08</w:t>
+      </w:r>
+    </w:p>
+    <w:p>
+      <w:pPr>
+        <w:pStyle w:val="Normal"/>
+        <w:bidi w:val="0"/>
+        <w:spacing w:lineRule="auto" w:line="240" w:before="0" w:after="0"/>
+        <w:rPr>
+          <w:sz w:val="36"/>
+          <w:szCs w:val="36"/>
+        </w:rPr>
+      </w:pPr>
+      <w:r>
+        <w:rPr>
+          <w:sz w:val="36"/>
+          <w:szCs w:val="36"/>
+        </w:rPr>
+      </w:r>
+    </w:p>
+    <w:p>
+      <w:pPr>
+        <w:pStyle w:val="Normal"/>
+        <w:numPr>
+          <w:ilvl w:val="0"/>
+          <w:numId w:val="8"/>
+        </w:numPr>
+        <w:bidi w:val="0"/>
+        <w:spacing w:lineRule="auto" w:line="240" w:before="0" w:after="0"/>
+        <w:rPr>
+          <w:sz w:val="28"/>
+          <w:szCs w:val="28"/>
+        </w:rPr>
+      </w:pPr>
+      <w:r>
+        <w:rPr>
+          <w:sz w:val="28"/>
+          <w:szCs w:val="28"/>
+        </w:rPr>
+        <w:t xml:space="preserve">noticed that there is problem with calculating length of google coordinates (e.g line 86 Input file) , </w:t>
+      </w:r>
+    </w:p>
+    <w:p>
+      <w:pPr>
+        <w:pStyle w:val="Normal"/>
+        <w:numPr>
+          <w:ilvl w:val="0"/>
+          <w:numId w:val="0"/>
+        </w:numPr>
+        <w:bidi w:val="0"/>
+        <w:spacing w:lineRule="auto" w:line="240" w:before="0" w:after="0"/>
+        <w:ind w:left="720" w:hanging="0"/>
+        <w:rPr>
+          <w:sz w:val="28"/>
+          <w:szCs w:val="28"/>
+        </w:rPr>
+      </w:pPr>
+      <w:r>
+        <w:rPr>
+          <w:sz w:val="28"/>
+          <w:szCs w:val="28"/>
+        </w:rPr>
+        <w:t>didn’t solved yet</w:t>
+      </w:r>
+    </w:p>
+    <w:p>
+      <w:pPr>
+        <w:pStyle w:val="Normal"/>
+        <w:numPr>
+          <w:ilvl w:val="0"/>
+          <w:numId w:val="8"/>
+        </w:numPr>
+        <w:bidi w:val="0"/>
+        <w:spacing w:lineRule="auto" w:line="240" w:before="0" w:after="0"/>
+        <w:rPr>
+          <w:sz w:val="28"/>
+          <w:szCs w:val="28"/>
+        </w:rPr>
+      </w:pPr>
+      <w:r>
+        <w:rPr>
+          <w:sz w:val="28"/>
+          <w:szCs w:val="28"/>
+        </w:rPr>
+        <w:t>finished Input_file,  All lines have coordinates, but not all have bus_id (ask clara if bus_id is required</w:t>
+      </w:r>
+      <w:r>
+        <w:rPr>
+          <w:sz w:val="28"/>
+          <w:szCs w:val="28"/>
+        </w:rPr>
+        <w:t>)</w:t>
+      </w:r>
+    </w:p>
+    <w:p>
+      <w:pPr>
+        <w:pStyle w:val="Normal"/>
+        <w:numPr>
+          <w:ilvl w:val="0"/>
+          <w:numId w:val="8"/>
+        </w:numPr>
+        <w:bidi w:val="0"/>
+        <w:spacing w:lineRule="auto" w:line="240" w:before="0" w:after="0"/>
+        <w:rPr>
+          <w:sz w:val="28"/>
+          <w:szCs w:val="28"/>
+        </w:rPr>
+      </w:pPr>
+      <w:r>
+        <w:rPr>
+          <w:sz w:val="28"/>
+          <w:szCs w:val="28"/>
+        </w:rPr>
+        <w:t>writing new python script for filling out missing paramaters of table: values_NEP_lines.py</w:t>
+      </w:r>
+    </w:p>
+    <w:p>
+      <w:pPr>
+        <w:pStyle w:val="Normal"/>
+        <w:numPr>
+          <w:ilvl w:val="0"/>
+          <w:numId w:val="8"/>
+        </w:numPr>
+        <w:bidi w:val="0"/>
+        <w:spacing w:lineRule="auto" w:line="240" w:before="0" w:after="0"/>
+        <w:rPr>
+          <w:sz w:val="28"/>
+          <w:szCs w:val="28"/>
+        </w:rPr>
+      </w:pPr>
+      <w:r>
+        <w:rPr>
+          <w:sz w:val="28"/>
+          <w:szCs w:val="28"/>
+        </w:rPr>
+        <w:t xml:space="preserve">assumed many parameters accordin to existing line_table </w:t>
+      </w:r>
+      <w:r>
+        <w:rPr>
+          <w:sz w:val="28"/>
+          <w:szCs w:val="28"/>
+        </w:rPr>
+        <w:t>or claras instruction:</w:t>
+      </w:r>
+    </w:p>
+    <w:p>
+      <w:pPr>
+        <w:pStyle w:val="Normal"/>
+        <w:numPr>
+          <w:ilvl w:val="1"/>
+          <w:numId w:val="8"/>
+        </w:numPr>
+        <w:bidi w:val="0"/>
+        <w:spacing w:lineRule="auto" w:line="240" w:before="0" w:after="0"/>
+        <w:rPr>
+          <w:rFonts w:ascii="Droid Sans Mono;monospace;monospace" w:hAnsi="Droid Sans Mono;monospace;monospace"/>
+          <w:b w:val="false"/>
+          <w:color w:val="CCCCCC"/>
+          <w:sz w:val="28"/>
+          <w:szCs w:val="28"/>
+          <w:shd w:fill="1F1F1F" w:val="clear"/>
+        </w:rPr>
+      </w:pPr>
+      <w:r>
+        <w:rPr>
+          <w:rFonts w:ascii="Droid Sans Mono;monospace;monospace" w:hAnsi="Droid Sans Mono;monospace;monospace"/>
+          <w:b w:val="false"/>
+          <w:color w:val="CE9178"/>
+          <w:sz w:val="28"/>
+          <w:szCs w:val="28"/>
+          <w:shd w:fill="1F1F1F" w:val="clear"/>
+        </w:rPr>
+        <w:t xml:space="preserve">cables </w:t>
+      </w:r>
+      <w:r>
+        <w:rPr>
+          <w:rFonts w:ascii="Droid Sans Mono;monospace;monospace" w:hAnsi="Droid Sans Mono;monospace;monospace"/>
+          <w:b w:val="false"/>
+          <w:color w:val="D4D4D4"/>
+          <w:sz w:val="28"/>
+          <w:szCs w:val="28"/>
+          <w:shd w:fill="1F1F1F" w:val="clear"/>
+        </w:rPr>
+        <w:t>=</w:t>
+      </w:r>
+      <w:r>
+        <w:rPr>
+          <w:rFonts w:ascii="Droid Sans Mono;monospace;monospace" w:hAnsi="Droid Sans Mono;monospace;monospace"/>
+          <w:b w:val="false"/>
+          <w:color w:val="CCCCCC"/>
+          <w:sz w:val="28"/>
+          <w:szCs w:val="28"/>
+          <w:shd w:fill="1F1F1F" w:val="clear"/>
+        </w:rPr>
+        <w:t xml:space="preserve"> </w:t>
+      </w:r>
+      <w:r>
+        <w:rPr>
+          <w:rFonts w:ascii="Droid Sans Mono;monospace;monospace" w:hAnsi="Droid Sans Mono;monospace;monospace"/>
+          <w:b w:val="false"/>
+          <w:color w:val="569CD6"/>
+          <w:sz w:val="28"/>
+          <w:szCs w:val="28"/>
+          <w:shd w:fill="1F1F1F" w:val="clear"/>
+        </w:rPr>
+        <w:t>f</w:t>
+      </w:r>
+      <w:r>
+        <w:rPr>
+          <w:rFonts w:ascii="Droid Sans Mono;monospace;monospace" w:hAnsi="Droid Sans Mono;monospace;monospace"/>
+          <w:b w:val="false"/>
+          <w:color w:val="CE9178"/>
+          <w:sz w:val="28"/>
+          <w:szCs w:val="28"/>
+          <w:shd w:fill="1F1F1F" w:val="clear"/>
+        </w:rPr>
+        <w:t xml:space="preserve">'A </w:t>
+      </w:r>
+      <w:r>
+        <w:rPr>
+          <w:rFonts w:ascii="Droid Sans Mono;monospace;monospace" w:hAnsi="Droid Sans Mono;monospace;monospace"/>
+          <w:b w:val="false"/>
+          <w:color w:val="569CD6"/>
+          <w:sz w:val="28"/>
+          <w:szCs w:val="28"/>
+          <w:shd w:fill="1F1F1F" w:val="clear"/>
+        </w:rPr>
+        <w:t>{</w:t>
+      </w:r>
+      <w:r>
+        <w:rPr>
+          <w:rFonts w:ascii="Droid Sans Mono;monospace;monospace" w:hAnsi="Droid Sans Mono;monospace;monospace"/>
+          <w:b w:val="false"/>
+          <w:color w:val="B5CEA8"/>
+          <w:sz w:val="28"/>
+          <w:szCs w:val="28"/>
+          <w:shd w:fill="1F1F1F" w:val="clear"/>
+        </w:rPr>
+        <w:t>3</w:t>
+      </w:r>
+      <w:r>
+        <w:rPr>
+          <w:rFonts w:ascii="Droid Sans Mono;monospace;monospace" w:hAnsi="Droid Sans Mono;monospace;monospace"/>
+          <w:b w:val="false"/>
+          <w:color w:val="569CD6"/>
+          <w:sz w:val="28"/>
+          <w:szCs w:val="28"/>
+          <w:shd w:fill="1F1F1F" w:val="clear"/>
+        </w:rPr>
+        <w:t>}</w:t>
+      </w:r>
+      <w:r>
+        <w:rPr>
+          <w:rFonts w:ascii="Droid Sans Mono;monospace;monospace" w:hAnsi="Droid Sans Mono;monospace;monospace"/>
+          <w:b w:val="false"/>
+          <w:color w:val="CE9178"/>
+          <w:sz w:val="28"/>
+          <w:szCs w:val="28"/>
+          <w:shd w:fill="1F1F1F" w:val="clear"/>
+        </w:rPr>
+        <w:t>'</w:t>
+        <w:tab/>
+        <w:tab/>
+      </w:r>
+      <w:r>
+        <w:rPr>
+          <w:rFonts w:ascii="Droid Sans Mono;monospace;monospace" w:hAnsi="Droid Sans Mono;monospace;monospace"/>
+          <w:b w:val="false"/>
+          <w:color w:val="CE9178"/>
+          <w:sz w:val="28"/>
+          <w:szCs w:val="28"/>
+          <w:shd w:fill="1F1F1F" w:val="clear"/>
+        </w:rPr>
+        <w:t>(ASSUMPTION)</w:t>
+      </w:r>
+    </w:p>
+    <w:p>
+      <w:pPr>
+        <w:pStyle w:val="Normal"/>
+        <w:numPr>
+          <w:ilvl w:val="1"/>
+          <w:numId w:val="8"/>
+        </w:numPr>
+        <w:bidi w:val="0"/>
+        <w:spacing w:lineRule="auto" w:line="240" w:before="0" w:after="0"/>
+        <w:rPr>
+          <w:rFonts w:ascii="Droid Sans Mono;monospace;monospace" w:hAnsi="Droid Sans Mono;monospace;monospace"/>
+          <w:b w:val="false"/>
+          <w:color w:val="CCCCCC"/>
+          <w:sz w:val="28"/>
+          <w:szCs w:val="28"/>
+          <w:shd w:fill="1F1F1F" w:val="clear"/>
+        </w:rPr>
+      </w:pPr>
+      <w:r>
+        <w:rPr>
+          <w:rFonts w:ascii="Droid Sans Mono;monospace;monospace" w:hAnsi="Droid Sans Mono;monospace;monospace"/>
+          <w:b w:val="false"/>
+          <w:color w:val="CE9178"/>
+          <w:sz w:val="28"/>
+          <w:szCs w:val="28"/>
+          <w:shd w:fill="1F1F1F" w:val="clear"/>
+        </w:rPr>
+        <w:t>um_parallel'</w:t>
+      </w:r>
+      <w:r>
+        <w:rPr>
+          <w:rFonts w:ascii="Droid Sans Mono;monospace;monospace" w:hAnsi="Droid Sans Mono;monospace;monospace"/>
+          <w:b w:val="false"/>
+          <w:color w:val="D4D4D4"/>
+          <w:sz w:val="28"/>
+          <w:szCs w:val="28"/>
+          <w:shd w:fill="1F1F1F" w:val="clear"/>
+        </w:rPr>
+        <w:t>=</w:t>
+      </w:r>
+      <w:r>
+        <w:rPr>
+          <w:rFonts w:ascii="Droid Sans Mono;monospace;monospace" w:hAnsi="Droid Sans Mono;monospace;monospace"/>
+          <w:b w:val="false"/>
+          <w:color w:val="CCCCCC"/>
+          <w:sz w:val="28"/>
+          <w:szCs w:val="28"/>
+          <w:shd w:fill="1F1F1F" w:val="clear"/>
+        </w:rPr>
+        <w:t xml:space="preserve"> </w:t>
+      </w:r>
+      <w:r>
+        <w:rPr>
+          <w:rFonts w:ascii="Droid Sans Mono;monospace;monospace" w:hAnsi="Droid Sans Mono;monospace;monospace"/>
+          <w:b w:val="false"/>
+          <w:color w:val="569CD6"/>
+          <w:sz w:val="28"/>
+          <w:szCs w:val="28"/>
+          <w:shd w:fill="1F1F1F" w:val="clear"/>
+        </w:rPr>
+        <w:t>f</w:t>
+      </w:r>
+      <w:r>
+        <w:rPr>
+          <w:rFonts w:ascii="Droid Sans Mono;monospace;monospace" w:hAnsi="Droid Sans Mono;monospace;monospace"/>
+          <w:b w:val="false"/>
+          <w:color w:val="CE9178"/>
+          <w:sz w:val="28"/>
+          <w:szCs w:val="28"/>
+          <w:shd w:fill="1F1F1F" w:val="clear"/>
+        </w:rPr>
+        <w:t xml:space="preserve">'A </w:t>
+      </w:r>
+      <w:r>
+        <w:rPr>
+          <w:rFonts w:ascii="Droid Sans Mono;monospace;monospace" w:hAnsi="Droid Sans Mono;monospace;monospace"/>
+          <w:b w:val="false"/>
+          <w:color w:val="569CD6"/>
+          <w:sz w:val="28"/>
+          <w:szCs w:val="28"/>
+          <w:shd w:fill="1F1F1F" w:val="clear"/>
+        </w:rPr>
+        <w:t>{</w:t>
+      </w:r>
+      <w:r>
+        <w:rPr>
+          <w:rFonts w:ascii="Droid Sans Mono;monospace;monospace" w:hAnsi="Droid Sans Mono;monospace;monospace"/>
+          <w:b w:val="false"/>
+          <w:color w:val="B5CEA8"/>
+          <w:sz w:val="28"/>
+          <w:szCs w:val="28"/>
+          <w:shd w:fill="1F1F1F" w:val="clear"/>
+        </w:rPr>
+        <w:t>1</w:t>
+      </w:r>
+      <w:r>
+        <w:rPr>
+          <w:rFonts w:ascii="Droid Sans Mono;monospace;monospace" w:hAnsi="Droid Sans Mono;monospace;monospace"/>
+          <w:b w:val="false"/>
+          <w:color w:val="569CD6"/>
+          <w:sz w:val="28"/>
+          <w:szCs w:val="28"/>
+          <w:shd w:fill="1F1F1F" w:val="clear"/>
+        </w:rPr>
+        <w:t xml:space="preserve">}  </w:t>
+      </w:r>
+      <w:r>
+        <w:rPr>
+          <w:rFonts w:ascii="Droid Sans Mono;monospace;monospace" w:hAnsi="Droid Sans Mono;monospace;monospace"/>
+          <w:b w:val="false"/>
+          <w:color w:val="569CD6"/>
+          <w:sz w:val="28"/>
+          <w:szCs w:val="28"/>
+          <w:shd w:fill="1F1F1F" w:val="clear"/>
+        </w:rPr>
+        <w:t>(ASSUMPTION)</w:t>
+      </w:r>
+    </w:p>
+    <w:p>
+      <w:pPr>
+        <w:pStyle w:val="Normal"/>
+        <w:numPr>
+          <w:ilvl w:val="1"/>
+          <w:numId w:val="8"/>
+        </w:numPr>
+        <w:bidi w:val="0"/>
+        <w:spacing w:lineRule="auto" w:line="240" w:before="0" w:after="0"/>
+        <w:rPr>
+          <w:rFonts w:ascii="Droid Sans Mono;monospace;monospace" w:hAnsi="Droid Sans Mono;monospace;monospace"/>
+          <w:b w:val="false"/>
+          <w:color w:val="CCCCCC"/>
+          <w:sz w:val="28"/>
+          <w:szCs w:val="28"/>
+          <w:shd w:fill="1F1F1F" w:val="clear"/>
+        </w:rPr>
+      </w:pPr>
+      <w:r>
+        <w:rPr>
+          <w:rFonts w:ascii="Droid Sans Mono;monospace;monospace" w:hAnsi="Droid Sans Mono;monospace;monospace"/>
+          <w:b w:val="false"/>
+          <w:color w:val="CE9178"/>
+          <w:sz w:val="28"/>
+          <w:szCs w:val="28"/>
+          <w:shd w:fill="1F1F1F" w:val="clear"/>
+        </w:rPr>
+        <w:t>_nom_extendable</w:t>
+      </w:r>
+      <w:r>
+        <w:rPr>
+          <w:rFonts w:ascii="Droid Sans Mono;monospace;monospace" w:hAnsi="Droid Sans Mono;monospace;monospace"/>
+          <w:b w:val="false"/>
+          <w:color w:val="CCCCCC"/>
+          <w:sz w:val="28"/>
+          <w:szCs w:val="28"/>
+          <w:shd w:fill="1F1F1F" w:val="clear"/>
+        </w:rPr>
+        <w:t xml:space="preserve"> </w:t>
+      </w:r>
+      <w:r>
+        <w:rPr>
+          <w:rFonts w:ascii="Droid Sans Mono;monospace;monospace" w:hAnsi="Droid Sans Mono;monospace;monospace"/>
+          <w:b w:val="false"/>
+          <w:color w:val="D4D4D4"/>
+          <w:sz w:val="28"/>
+          <w:szCs w:val="28"/>
+          <w:shd w:fill="1F1F1F" w:val="clear"/>
+        </w:rPr>
+        <w:t>=</w:t>
+      </w:r>
+      <w:r>
+        <w:rPr>
+          <w:rFonts w:ascii="Droid Sans Mono;monospace;monospace" w:hAnsi="Droid Sans Mono;monospace;monospace"/>
+          <w:b w:val="false"/>
+          <w:color w:val="CCCCCC"/>
+          <w:sz w:val="28"/>
+          <w:szCs w:val="28"/>
+          <w:shd w:fill="1F1F1F" w:val="clear"/>
+        </w:rPr>
+        <w:t xml:space="preserve"> </w:t>
+      </w:r>
+      <w:r>
+        <w:rPr>
+          <w:rFonts w:ascii="Droid Sans Mono;monospace;monospace" w:hAnsi="Droid Sans Mono;monospace;monospace"/>
+          <w:b w:val="false"/>
+          <w:color w:val="569CD6"/>
+          <w:sz w:val="28"/>
+          <w:szCs w:val="28"/>
+          <w:shd w:fill="1F1F1F" w:val="clear"/>
+        </w:rPr>
+        <w:t>True</w:t>
+      </w:r>
+    </w:p>
+    <w:p>
+      <w:pPr>
+        <w:pStyle w:val="Normal"/>
+        <w:numPr>
+          <w:ilvl w:val="1"/>
+          <w:numId w:val="8"/>
+        </w:numPr>
+        <w:bidi w:val="0"/>
+        <w:spacing w:lineRule="auto" w:line="240" w:before="0" w:after="0"/>
+        <w:rPr>
+          <w:rFonts w:ascii="Droid Sans Mono;monospace;monospace" w:hAnsi="Droid Sans Mono;monospace;monospace"/>
+          <w:b w:val="false"/>
+          <w:color w:val="CCCCCC"/>
+          <w:sz w:val="28"/>
+          <w:szCs w:val="28"/>
+          <w:shd w:fill="1F1F1F" w:val="clear"/>
+        </w:rPr>
+      </w:pPr>
+      <w:r>
+        <w:rPr>
+          <w:rFonts w:ascii="Droid Sans Mono;monospace;monospace" w:hAnsi="Droid Sans Mono;monospace;monospace"/>
+          <w:b w:val="false"/>
+          <w:color w:val="CE9178"/>
+          <w:sz w:val="28"/>
+          <w:szCs w:val="28"/>
+          <w:shd w:fill="1F1F1F" w:val="clear"/>
+        </w:rPr>
+        <w:t>s_nom_min'</w:t>
+      </w:r>
+      <w:r>
+        <w:rPr>
+          <w:rFonts w:ascii="Droid Sans Mono;monospace;monospace" w:hAnsi="Droid Sans Mono;monospace;monospace"/>
+          <w:b w:val="false"/>
+          <w:color w:val="D4D4D4"/>
+          <w:sz w:val="28"/>
+          <w:szCs w:val="28"/>
+          <w:shd w:fill="1F1F1F" w:val="clear"/>
+        </w:rPr>
+        <w:t>=</w:t>
+      </w:r>
+      <w:r>
+        <w:rPr>
+          <w:rFonts w:ascii="Droid Sans Mono;monospace;monospace" w:hAnsi="Droid Sans Mono;monospace;monospace"/>
+          <w:b w:val="false"/>
+          <w:color w:val="CCCCCC"/>
+          <w:sz w:val="28"/>
+          <w:szCs w:val="28"/>
+          <w:shd w:fill="1F1F1F" w:val="clear"/>
+        </w:rPr>
+        <w:t xml:space="preserve"> </w:t>
+      </w:r>
+      <w:r>
+        <w:rPr>
+          <w:rFonts w:ascii="Droid Sans Mono;monospace;monospace" w:hAnsi="Droid Sans Mono;monospace;monospace"/>
+          <w:b w:val="false"/>
+          <w:color w:val="CE9178"/>
+          <w:sz w:val="28"/>
+          <w:szCs w:val="28"/>
+          <w:shd w:fill="1F1F1F" w:val="clear"/>
+        </w:rPr>
+        <w:t>'s_nom'</w:t>
+      </w:r>
+      <w:r>
+        <w:rPr>
+          <w:rFonts w:ascii="Droid Sans Mono;monospace;monospace" w:hAnsi="Droid Sans Mono;monospace;monospace"/>
+          <w:b w:val="false"/>
+          <w:color w:val="CCCCCC"/>
+          <w:sz w:val="28"/>
+          <w:szCs w:val="28"/>
+          <w:shd w:fill="1F1F1F" w:val="clear"/>
+        </w:rPr>
+        <w:t>]</w:t>
+      </w:r>
+    </w:p>
+    <w:p>
+      <w:pPr>
+        <w:pStyle w:val="Normal"/>
+        <w:numPr>
+          <w:ilvl w:val="1"/>
+          <w:numId w:val="8"/>
+        </w:numPr>
+        <w:bidi w:val="0"/>
+        <w:spacing w:lineRule="auto" w:line="240" w:before="0" w:after="0"/>
+        <w:rPr>
+          <w:rFonts w:ascii="Droid Sans Mono;monospace;monospace" w:hAnsi="Droid Sans Mono;monospace;monospace"/>
+          <w:b w:val="false"/>
+          <w:color w:val="CCCCCC"/>
+          <w:sz w:val="28"/>
+          <w:szCs w:val="28"/>
+          <w:shd w:fill="1F1F1F" w:val="clear"/>
+        </w:rPr>
+      </w:pPr>
+      <w:r>
+        <w:rPr>
+          <w:rFonts w:ascii="Droid Sans Mono;monospace;monospace" w:hAnsi="Droid Sans Mono;monospace;monospace"/>
+          <w:b w:val="false"/>
+          <w:color w:val="CE9178"/>
+          <w:sz w:val="28"/>
+          <w:szCs w:val="28"/>
+          <w:shd w:fill="1F1F1F" w:val="clear"/>
+        </w:rPr>
+        <w:t>s_nom_max</w:t>
+      </w:r>
+      <w:r>
+        <w:rPr>
+          <w:rFonts w:ascii="Droid Sans Mono;monospace;monospace" w:hAnsi="Droid Sans Mono;monospace;monospace"/>
+          <w:b w:val="false"/>
+          <w:color w:val="CCCCCC"/>
+          <w:sz w:val="28"/>
+          <w:szCs w:val="28"/>
+          <w:shd w:fill="1F1F1F" w:val="clear"/>
+        </w:rPr>
+        <w:t xml:space="preserve"> </w:t>
+      </w:r>
+      <w:r>
+        <w:rPr>
+          <w:rFonts w:ascii="Droid Sans Mono;monospace;monospace" w:hAnsi="Droid Sans Mono;monospace;monospace"/>
+          <w:b w:val="false"/>
+          <w:color w:val="D4D4D4"/>
+          <w:sz w:val="28"/>
+          <w:szCs w:val="28"/>
+          <w:shd w:fill="1F1F1F" w:val="clear"/>
+        </w:rPr>
+        <w:t>=</w:t>
+      </w:r>
+      <w:r>
+        <w:rPr>
+          <w:rFonts w:ascii="Droid Sans Mono;monospace;monospace" w:hAnsi="Droid Sans Mono;monospace;monospace"/>
+          <w:b w:val="false"/>
+          <w:color w:val="CCCCCC"/>
+          <w:sz w:val="28"/>
+          <w:szCs w:val="28"/>
+          <w:shd w:fill="1F1F1F" w:val="clear"/>
+        </w:rPr>
+        <w:t>.</w:t>
+      </w:r>
+      <w:r>
+        <w:rPr>
+          <w:rFonts w:ascii="Droid Sans Mono;monospace;monospace" w:hAnsi="Droid Sans Mono;monospace;monospace"/>
+          <w:b w:val="false"/>
+          <w:color w:val="9CDCFE"/>
+          <w:sz w:val="28"/>
+          <w:szCs w:val="28"/>
+          <w:shd w:fill="1F1F1F" w:val="clear"/>
+        </w:rPr>
+        <w:t>i</w:t>
+      </w:r>
+      <w:r>
+        <w:rPr>
+          <w:rFonts w:ascii="Droid Sans Mono;monospace;monospace" w:hAnsi="Droid Sans Mono;monospace;monospace"/>
+          <w:b w:val="false"/>
+          <w:color w:val="9CDCFE"/>
+          <w:sz w:val="28"/>
+          <w:szCs w:val="28"/>
+          <w:shd w:fill="1F1F1F" w:val="clear"/>
+        </w:rPr>
+        <w:t>nf</w:t>
+      </w:r>
+    </w:p>
+    <w:p>
+      <w:pPr>
+        <w:pStyle w:val="Normal"/>
+        <w:numPr>
+          <w:ilvl w:val="1"/>
+          <w:numId w:val="8"/>
+        </w:numPr>
+        <w:bidi w:val="0"/>
+        <w:spacing w:lineRule="auto" w:line="240" w:before="0" w:after="0"/>
+        <w:rPr>
+          <w:rFonts w:ascii="Droid Sans Mono;monospace;monospace" w:hAnsi="Droid Sans Mono;monospace;monospace"/>
+          <w:b w:val="false"/>
+          <w:color w:val="CCCCCC"/>
+          <w:sz w:val="28"/>
+          <w:szCs w:val="28"/>
+          <w:shd w:fill="1F1F1F" w:val="clear"/>
+        </w:rPr>
+      </w:pPr>
+      <w:r>
+        <w:rPr>
+          <w:rFonts w:ascii="Droid Sans Mono;monospace;monospace" w:hAnsi="Droid Sans Mono;monospace;monospace"/>
+          <w:b w:val="false"/>
+          <w:color w:val="CE9178"/>
+          <w:sz w:val="28"/>
+          <w:szCs w:val="28"/>
+          <w:shd w:fill="1F1F1F" w:val="clear"/>
+        </w:rPr>
+        <w:t>v_ang_min'</w:t>
+      </w:r>
+      <w:r>
+        <w:rPr>
+          <w:rFonts w:ascii="Droid Sans Mono;monospace;monospace" w:hAnsi="Droid Sans Mono;monospace;monospace"/>
+          <w:b w:val="false"/>
+          <w:color w:val="D4D4D4"/>
+          <w:sz w:val="28"/>
+          <w:szCs w:val="28"/>
+          <w:shd w:fill="1F1F1F" w:val="clear"/>
+        </w:rPr>
+        <w:t>=</w:t>
+      </w:r>
+      <w:r>
+        <w:rPr>
+          <w:rFonts w:ascii="Droid Sans Mono;monospace;monospace" w:hAnsi="Droid Sans Mono;monospace;monospace"/>
+          <w:b w:val="false"/>
+          <w:color w:val="CCCCCC"/>
+          <w:sz w:val="28"/>
+          <w:szCs w:val="28"/>
+          <w:shd w:fill="1F1F1F" w:val="clear"/>
+        </w:rPr>
+        <w:t xml:space="preserve"> </w:t>
+      </w:r>
+      <w:r>
+        <w:rPr>
+          <w:rFonts w:ascii="Droid Sans Mono;monospace;monospace" w:hAnsi="Droid Sans Mono;monospace;monospace"/>
+          <w:b w:val="false"/>
+          <w:color w:val="D4D4D4"/>
+          <w:sz w:val="28"/>
+          <w:szCs w:val="28"/>
+          <w:shd w:fill="1F1F1F" w:val="clear"/>
+        </w:rPr>
+        <w:t>-</w:t>
+      </w:r>
+      <w:r>
+        <w:rPr>
+          <w:rFonts w:ascii="Droid Sans Mono;monospace;monospace" w:hAnsi="Droid Sans Mono;monospace;monospace"/>
+          <w:b w:val="false"/>
+          <w:color w:val="9CDCFE"/>
+          <w:sz w:val="28"/>
+          <w:szCs w:val="28"/>
+          <w:shd w:fill="1F1F1F" w:val="clear"/>
+        </w:rPr>
+        <w:t>inf</w:t>
+      </w:r>
+    </w:p>
+    <w:p>
+      <w:pPr>
+        <w:pStyle w:val="Normal"/>
+        <w:numPr>
+          <w:ilvl w:val="1"/>
+          <w:numId w:val="8"/>
+        </w:numPr>
+        <w:bidi w:val="0"/>
+        <w:spacing w:lineRule="auto" w:line="240" w:before="0" w:after="0"/>
+        <w:rPr>
+          <w:rFonts w:ascii="Droid Sans Mono;monospace;monospace" w:hAnsi="Droid Sans Mono;monospace;monospace"/>
+          <w:b w:val="false"/>
+          <w:color w:val="CCCCCC"/>
+          <w:sz w:val="28"/>
+          <w:szCs w:val="28"/>
+          <w:shd w:fill="1F1F1F" w:val="clear"/>
+        </w:rPr>
+      </w:pPr>
+      <w:r>
+        <w:rPr>
+          <w:rFonts w:ascii="Droid Sans Mono;monospace;monospace" w:hAnsi="Droid Sans Mono;monospace;monospace"/>
+          <w:b w:val="false"/>
+          <w:color w:val="CE9178"/>
+          <w:sz w:val="28"/>
+          <w:szCs w:val="28"/>
+          <w:shd w:fill="1F1F1F" w:val="clear"/>
+        </w:rPr>
+        <w:t>v_ang_max'</w:t>
+      </w:r>
+      <w:r>
+        <w:rPr>
+          <w:rFonts w:ascii="Droid Sans Mono;monospace;monospace" w:hAnsi="Droid Sans Mono;monospace;monospace"/>
+          <w:b w:val="false"/>
+          <w:color w:val="D4D4D4"/>
+          <w:sz w:val="28"/>
+          <w:szCs w:val="28"/>
+          <w:shd w:fill="1F1F1F" w:val="clear"/>
+        </w:rPr>
+        <w:t>=</w:t>
+      </w:r>
+      <w:r>
+        <w:rPr>
+          <w:rFonts w:ascii="Droid Sans Mono;monospace;monospace" w:hAnsi="Droid Sans Mono;monospace;monospace"/>
+          <w:b w:val="false"/>
+          <w:color w:val="CCCCCC"/>
+          <w:sz w:val="28"/>
+          <w:szCs w:val="28"/>
+          <w:shd w:fill="1F1F1F" w:val="clear"/>
+        </w:rPr>
+        <w:t xml:space="preserve"> </w:t>
+      </w:r>
+      <w:r>
+        <w:rPr>
+          <w:rFonts w:ascii="Droid Sans Mono;monospace;monospace" w:hAnsi="Droid Sans Mono;monospace;monospace"/>
+          <w:b w:val="false"/>
+          <w:color w:val="9CDCFE"/>
+          <w:sz w:val="28"/>
+          <w:szCs w:val="28"/>
+          <w:shd w:fill="1F1F1F" w:val="clear"/>
+        </w:rPr>
+        <w:t>nf</w:t>
+      </w:r>
+    </w:p>
+    <w:p>
+      <w:pPr>
+        <w:pStyle w:val="Normal"/>
+        <w:numPr>
+          <w:ilvl w:val="1"/>
+          <w:numId w:val="8"/>
+        </w:numPr>
+        <w:bidi w:val="0"/>
+        <w:spacing w:lineRule="auto" w:line="240" w:before="0" w:after="0"/>
+        <w:rPr>
+          <w:rFonts w:ascii="Droid Sans Mono;monospace;monospace" w:hAnsi="Droid Sans Mono;monospace;monospace"/>
+          <w:b w:val="false"/>
+          <w:color w:val="CCCCCC"/>
+          <w:sz w:val="28"/>
+          <w:szCs w:val="28"/>
+          <w:shd w:fill="1F1F1F" w:val="clear"/>
+        </w:rPr>
+      </w:pPr>
+      <w:r>
+        <w:rPr>
+          <w:rFonts w:ascii="Droid Sans Mono;monospace;monospace" w:hAnsi="Droid Sans Mono;monospace;monospace"/>
+          <w:b w:val="false"/>
+          <w:color w:val="CE9178"/>
+          <w:sz w:val="28"/>
+          <w:szCs w:val="28"/>
+          <w:shd w:fill="1F1F1F" w:val="clear"/>
+        </w:rPr>
+        <w:t>terrain_factor'</w:t>
+      </w:r>
+      <w:r>
+        <w:rPr>
+          <w:rFonts w:ascii="Droid Sans Mono;monospace;monospace" w:hAnsi="Droid Sans Mono;monospace;monospace"/>
+          <w:b w:val="false"/>
+          <w:color w:val="D4D4D4"/>
+          <w:sz w:val="28"/>
+          <w:szCs w:val="28"/>
+          <w:shd w:fill="1F1F1F" w:val="clear"/>
+        </w:rPr>
+        <w:t>=</w:t>
+      </w:r>
+      <w:r>
+        <w:rPr>
+          <w:rFonts w:ascii="Droid Sans Mono;monospace;monospace" w:hAnsi="Droid Sans Mono;monospace;monospace"/>
+          <w:b w:val="false"/>
+          <w:color w:val="CCCCCC"/>
+          <w:sz w:val="28"/>
+          <w:szCs w:val="28"/>
+          <w:shd w:fill="1F1F1F" w:val="clear"/>
+        </w:rPr>
+        <w:t xml:space="preserve"> </w:t>
+      </w:r>
+      <w:r>
+        <w:rPr>
+          <w:rFonts w:ascii="Droid Sans Mono;monospace;monospace" w:hAnsi="Droid Sans Mono;monospace;monospace"/>
+          <w:b w:val="false"/>
+          <w:color w:val="B5CEA8"/>
+          <w:sz w:val="28"/>
+          <w:szCs w:val="28"/>
+          <w:shd w:fill="1F1F1F" w:val="clear"/>
+        </w:rPr>
+        <w:t>1</w:t>
+      </w:r>
+    </w:p>
+    <w:p>
+      <w:pPr>
+        <w:pStyle w:val="Normal"/>
+        <w:numPr>
+          <w:ilvl w:val="1"/>
+          <w:numId w:val="8"/>
+        </w:numPr>
+        <w:bidi w:val="0"/>
+        <w:spacing w:lineRule="auto" w:line="240" w:before="0" w:after="0"/>
+        <w:rPr>
+          <w:sz w:val="28"/>
+          <w:szCs w:val="28"/>
+        </w:rPr>
+      </w:pPr>
+      <w:r>
+        <w:rPr>
+          <w:rFonts w:ascii="Droid Sans Mono;monospace;monospace" w:hAnsi="Droid Sans Mono;monospace;monospace"/>
+          <w:b w:val="false"/>
+          <w:color w:val="CCCCCC"/>
+          <w:sz w:val="28"/>
+          <w:szCs w:val="28"/>
+          <w:shd w:fill="1F1F1F" w:val="clear"/>
+        </w:rPr>
+        <w:t>s_nom=1790  (wherewe don’t have information about capacity</w:t>
+      </w:r>
+    </w:p>
+    <w:p>
+      <w:pPr>
+        <w:pStyle w:val="Normal"/>
+        <w:numPr>
+          <w:ilvl w:val="1"/>
+          <w:numId w:val="8"/>
+        </w:numPr>
+        <w:bidi w:val="0"/>
+        <w:spacing w:lineRule="auto" w:line="240" w:before="0" w:after="0"/>
+        <w:rPr>
+          <w:rFonts w:ascii="Droid Sans Mono;monospace;monospace" w:hAnsi="Droid Sans Mono;monospace;monospace"/>
+          <w:b w:val="false"/>
+          <w:color w:val="CCCCCC"/>
+          <w:shd w:fill="1F1F1F" w:val="clear"/>
+        </w:rPr>
+      </w:pPr>
+      <w:r>
+        <w:rPr>
+          <w:sz w:val="28"/>
+          <w:szCs w:val="28"/>
+        </w:rPr>
+      </w:r>
+    </w:p>
+    <w:p>
+      <w:pPr>
+        <w:pStyle w:val="Normal"/>
+        <w:numPr>
+          <w:ilvl w:val="0"/>
+          <w:numId w:val="8"/>
+        </w:numPr>
+        <w:bidi w:val="0"/>
+        <w:spacing w:lineRule="auto" w:line="240" w:before="0" w:after="0"/>
+        <w:rPr>
+          <w:sz w:val="28"/>
+          <w:szCs w:val="28"/>
+        </w:rPr>
+      </w:pPr>
+      <w:r>
+        <w:rPr>
+          <w:sz w:val="28"/>
+          <w:szCs w:val="28"/>
+        </w:rPr>
+        <w:t>calculated x and r with values from parameters.py</w:t>
+      </w:r>
+    </w:p>
+    <w:p>
+      <w:pPr>
+        <w:pStyle w:val="Normal"/>
+        <w:numPr>
+          <w:ilvl w:val="0"/>
+          <w:numId w:val="8"/>
+        </w:numPr>
+        <w:bidi w:val="0"/>
+        <w:spacing w:lineRule="auto" w:line="240" w:before="0" w:after="0"/>
+        <w:rPr>
+          <w:sz w:val="28"/>
+          <w:szCs w:val="28"/>
+        </w:rPr>
+      </w:pPr>
+      <w:r>
+        <w:rPr>
+          <w:sz w:val="28"/>
+          <w:szCs w:val="28"/>
+        </w:rPr>
+        <w:t>cost calculation is still missing because I didn’t understand how they do it in parameters.py (they give a value for a specific line type, but result is not right with this)</w:t>
+      </w:r>
+    </w:p>
+    <w:p>
+      <w:pPr>
+        <w:pStyle w:val="Normal"/>
+        <w:numPr>
+          <w:ilvl w:val="0"/>
+          <w:numId w:val="8"/>
+        </w:numPr>
+        <w:bidi w:val="0"/>
+        <w:spacing w:lineRule="auto" w:line="240" w:before="0" w:after="0"/>
+        <w:rPr>
+          <w:sz w:val="28"/>
+          <w:szCs w:val="28"/>
+        </w:rPr>
+      </w:pPr>
+      <w:r>
+        <w:rPr>
+          <w:sz w:val="28"/>
+          <w:szCs w:val="28"/>
+        </w:rPr>
+        <w:t>noticed that length calculation result in format as “HV 20” (e.g.) cause problem for calculation with length, we should leave it out when we don’t need it anymore</w:t>
       </w:r>
     </w:p>
     <w:sectPr>
@@ -5782,6 +6828,143 @@
     </w:lvl>
   </w:abstractNum>
   <w:abstractNum w:abstractNumId="8">
+    <w:lvl w:ilvl="0">
+      <w:start w:val="1"/>
+      <w:numFmt w:val="bullet"/>
+      <w:lvlText w:val=""/>
+      <w:lvlJc w:val="left"/>
+      <w:pPr>
+        <w:tabs>
+          <w:tab w:val="num" w:pos="720"/>
+        </w:tabs>
+        <w:ind w:left="720" w:hanging="360"/>
+      </w:pPr>
+      <w:rPr>
+        <w:rFonts w:ascii="Symbol" w:hAnsi="Symbol" w:cs="Symbol" w:hint="default"/>
+      </w:rPr>
+    </w:lvl>
+    <w:lvl w:ilvl="1">
+      <w:start w:val="1"/>
+      <w:numFmt w:val="bullet"/>
+      <w:lvlText w:val="◦"/>
+      <w:lvlJc w:val="left"/>
+      <w:pPr>
+        <w:tabs>
+          <w:tab w:val="num" w:pos="1080"/>
+        </w:tabs>
+        <w:ind w:left="1080" w:hanging="360"/>
+      </w:pPr>
+      <w:rPr>
+        <w:rFonts w:ascii="OpenSymbol" w:hAnsi="OpenSymbol" w:cs="OpenSymbol" w:hint="default"/>
+      </w:rPr>
+    </w:lvl>
+    <w:lvl w:ilvl="2">
+      <w:start w:val="1"/>
+      <w:numFmt w:val="bullet"/>
+      <w:lvlText w:val="▪"/>
+      <w:lvlJc w:val="left"/>
+      <w:pPr>
+        <w:tabs>
+          <w:tab w:val="num" w:pos="1440"/>
+        </w:tabs>
+        <w:ind w:left="1440" w:hanging="360"/>
+      </w:pPr>
+      <w:rPr>
+        <w:rFonts w:ascii="OpenSymbol" w:hAnsi="OpenSymbol" w:cs="OpenSymbol" w:hint="default"/>
+      </w:rPr>
+    </w:lvl>
+    <w:lvl w:ilvl="3">
+      <w:start w:val="1"/>
+      <w:numFmt w:val="bullet"/>
+      <w:lvlText w:val=""/>
+      <w:lvlJc w:val="left"/>
+      <w:pPr>
+        <w:tabs>
+          <w:tab w:val="num" w:pos="1800"/>
+        </w:tabs>
+        <w:ind w:left="1800" w:hanging="360"/>
+      </w:pPr>
+      <w:rPr>
+        <w:rFonts w:ascii="Symbol" w:hAnsi="Symbol" w:cs="Symbol" w:hint="default"/>
+      </w:rPr>
+    </w:lvl>
+    <w:lvl w:ilvl="4">
+      <w:start w:val="1"/>
+      <w:numFmt w:val="bullet"/>
+      <w:lvlText w:val="◦"/>
+      <w:lvlJc w:val="left"/>
+      <w:pPr>
+        <w:tabs>
+          <w:tab w:val="num" w:pos="2160"/>
+        </w:tabs>
+        <w:ind w:left="2160" w:hanging="360"/>
+      </w:pPr>
+      <w:rPr>
+        <w:rFonts w:ascii="OpenSymbol" w:hAnsi="OpenSymbol" w:cs="OpenSymbol" w:hint="default"/>
+      </w:rPr>
+    </w:lvl>
+    <w:lvl w:ilvl="5">
+      <w:start w:val="1"/>
+      <w:numFmt w:val="bullet"/>
+      <w:lvlText w:val="▪"/>
+      <w:lvlJc w:val="left"/>
+      <w:pPr>
+        <w:tabs>
+          <w:tab w:val="num" w:pos="2520"/>
+        </w:tabs>
+        <w:ind w:left="2520" w:hanging="360"/>
+      </w:pPr>
+      <w:rPr>
+        <w:rFonts w:ascii="OpenSymbol" w:hAnsi="OpenSymbol" w:cs="OpenSymbol" w:hint="default"/>
+      </w:rPr>
+    </w:lvl>
+    <w:lvl w:ilvl="6">
+      <w:start w:val="1"/>
+      <w:numFmt w:val="bullet"/>
+      <w:lvlText w:val=""/>
+      <w:lvlJc w:val="left"/>
+      <w:pPr>
+        <w:tabs>
+          <w:tab w:val="num" w:pos="2880"/>
+        </w:tabs>
+        <w:ind w:left="2880" w:hanging="360"/>
+      </w:pPr>
+      <w:rPr>
+        <w:rFonts w:ascii="Symbol" w:hAnsi="Symbol" w:cs="Symbol" w:hint="default"/>
+      </w:rPr>
+    </w:lvl>
+    <w:lvl w:ilvl="7">
+      <w:start w:val="1"/>
+      <w:numFmt w:val="bullet"/>
+      <w:lvlText w:val="◦"/>
+      <w:lvlJc w:val="left"/>
+      <w:pPr>
+        <w:tabs>
+          <w:tab w:val="num" w:pos="3240"/>
+        </w:tabs>
+        <w:ind w:left="3240" w:hanging="360"/>
+      </w:pPr>
+      <w:rPr>
+        <w:rFonts w:ascii="OpenSymbol" w:hAnsi="OpenSymbol" w:cs="OpenSymbol" w:hint="default"/>
+      </w:rPr>
+    </w:lvl>
+    <w:lvl w:ilvl="8">
+      <w:start w:val="1"/>
+      <w:numFmt w:val="bullet"/>
+      <w:lvlText w:val="▪"/>
+      <w:lvlJc w:val="left"/>
+      <w:pPr>
+        <w:tabs>
+          <w:tab w:val="num" w:pos="3600"/>
+        </w:tabs>
+        <w:ind w:left="3600" w:hanging="360"/>
+      </w:pPr>
+      <w:rPr>
+        <w:rFonts w:ascii="OpenSymbol" w:hAnsi="OpenSymbol" w:cs="OpenSymbol" w:hint="default"/>
+      </w:rPr>
+    </w:lvl>
+  </w:abstractNum>
+  <w:abstractNum w:abstractNumId="9">
     <w:lvl w:ilvl="0">
       <w:start w:val="1"/>
       <w:numFmt w:val="none"/>
@@ -5923,6 +7106,9 @@
   </w:num>
   <w:num w:numId="8">
     <w:abstractNumId w:val="8"/>
+  </w:num>
+  <w:num w:numId="9">
+    <w:abstractNumId w:val="9"/>
   </w:num>
 </w:numbering>
 </file>

</xml_diff>

<commit_message>
x,r,cost, empty cells, and distance between real and bus location
</commit_message>
<xml_diff>
--- a/src/egon/data/datasets/egon_etrago_line/Progress_Update.docx
+++ b/src/egon/data/datasets/egon_etrago_line/Progress_Update.docx
@@ -130,15 +130,7 @@
     </w:p>
     <w:p>
       <w:r>
-        <w:t xml:space="preserve">It has been found that there are some transmission lines which the name in PDF text is different than what has been </w:t>
-      </w:r>
-      <w:proofErr w:type="gramStart"/>
-      <w:r>
-        <w:t>wrote</w:t>
-      </w:r>
-      <w:proofErr w:type="gramEnd"/>
-      <w:r>
-        <w:t xml:space="preserve"> in the map, considering that the map shows the name of substation, for these rows the name of substation is taken from pdf map.</w:t>
+        <w:t>It has been found that there are some transmission lines which the name in PDF text is different than what has been wrote in the map, considering that the map shows the name of substation, for these rows the name of substation is taken from pdf map.</w:t>
       </w:r>
     </w:p>
     <w:p>
@@ -217,15 +209,7 @@
     </w:p>
     <w:p>
       <w:r>
-        <w:t xml:space="preserve">The green highlighted </w:t>
-      </w:r>
-      <w:proofErr w:type="gramStart"/>
-      <w:r>
-        <w:t>row,</w:t>
-      </w:r>
-      <w:proofErr w:type="gramEnd"/>
-      <w:r>
-        <w:t xml:space="preserve"> 129-139, is there any relation between them to combine?</w:t>
+        <w:t>The green highlighted row, 129-139, is there any relation between them to combine?</w:t>
       </w:r>
     </w:p>
     <w:p>
@@ -353,15 +337,7 @@
         </w:numPr>
       </w:pPr>
       <w:r>
-        <w:t xml:space="preserve">In total 20 substation </w:t>
-      </w:r>
-      <w:proofErr w:type="gramStart"/>
-      <w:r>
-        <w:t>name</w:t>
-      </w:r>
-      <w:proofErr w:type="gramEnd"/>
-      <w:r>
-        <w:t xml:space="preserve"> in start and 26 in endpoint is exist which is only showing the point.</w:t>
+        <w:t>In total 20 substation name in start and 26 in endpoint is exist which is only showing the point.</w:t>
       </w:r>
     </w:p>
     <w:p>
@@ -4462,7 +4438,13 @@
       </w:pPr>
       <w:r>
         <w:lastRenderedPageBreak/>
-        <w:t xml:space="preserve">Progress Update 08 </w:t>
+        <w:t xml:space="preserve">Progress Update </w:t>
+      </w:r>
+      <w:r>
+        <w:t>26</w:t>
+      </w:r>
+      <w:r>
+        <w:t xml:space="preserve"> </w:t>
       </w:r>
       <w:r>
         <w:t>August</w:t>
@@ -4472,120 +4454,132 @@
       </w:r>
     </w:p>
     <w:p>
-      <w:r>
-        <w:t>Rectifying x and r calculation method which was wrong.</w:t>
-      </w:r>
-    </w:p>
-    <w:p/>
-    <w:p>
-      <w:r>
-        <w:t xml:space="preserve">There are some different </w:t>
-      </w:r>
-      <w:r>
-        <w:t>between</w:t>
-      </w:r>
-      <w:r>
-        <w:t xml:space="preserve"> </w:t>
-      </w:r>
-      <w:proofErr w:type="spellStart"/>
-      <w:r>
-        <w:t>build_year</w:t>
-      </w:r>
-      <w:proofErr w:type="spellEnd"/>
-      <w:r>
-        <w:t xml:space="preserve"> and “</w:t>
-      </w:r>
-      <w:proofErr w:type="spellStart"/>
-      <w:r>
-        <w:t>anvisierte</w:t>
-      </w:r>
-      <w:proofErr w:type="spellEnd"/>
-      <w:r>
-        <w:t xml:space="preserve"> </w:t>
-      </w:r>
-      <w:proofErr w:type="spellStart"/>
-      <w:r>
-        <w:t>Inbetriebnahme</w:t>
-      </w:r>
-      <w:proofErr w:type="spellEnd"/>
-      <w:r>
-        <w:t xml:space="preserve">”, which one is </w:t>
+      <w:pPr>
+        <w:pStyle w:val="ListParagraph"/>
+        <w:numPr>
+          <w:ilvl w:val="0"/>
+          <w:numId w:val="10"/>
+        </w:numPr>
+      </w:pPr>
+      <w:r>
+        <w:t xml:space="preserve">Modifying python code to </w:t>
+      </w:r>
+      <w:r>
+        <w:t>calculate</w:t>
+      </w:r>
+      <w:r>
+        <w:t xml:space="preserve"> x, r, capital cost, and </w:t>
+      </w:r>
+      <w:r>
+        <w:t>another</w:t>
+      </w:r>
+      <w:r>
+        <w:t xml:space="preserve"> empty cell</w:t>
+      </w:r>
+      <w:r>
+        <w:t>s</w:t>
+      </w:r>
+      <w:r>
+        <w:t xml:space="preserve"> of csv.</w:t>
+      </w:r>
+      <w:r>
+        <w:t xml:space="preserve"> Codes have been written in HV python code, and to accomplish the result the python codes need to run in order (1. HV, 2.MV, 3, Transfer </w:t>
+      </w:r>
+      <w:r>
+        <w:t>bus</w:t>
+      </w:r>
+      <w:r>
+        <w:t>, 4. Again HV).</w:t>
+      </w:r>
+    </w:p>
+    <w:p>
+      <w:pPr>
+        <w:pStyle w:val="ListParagraph"/>
+        <w:numPr>
+          <w:ilvl w:val="0"/>
+          <w:numId w:val="10"/>
+        </w:numPr>
+      </w:pPr>
+      <w:r>
+        <w:t>The distance between points which extracted from bus tables and real location</w:t>
+      </w:r>
+      <w:r>
+        <w:t>s</w:t>
+      </w:r>
+      <w:r>
+        <w:t xml:space="preserve"> ha</w:t>
+      </w:r>
+      <w:r>
+        <w:t>ve</w:t>
+      </w:r>
+      <w:r>
+        <w:t xml:space="preserve"> been calculate</w:t>
+      </w:r>
+      <w:r>
+        <w:t>d, the result shows that</w:t>
+      </w:r>
+      <w:r>
+        <w:t xml:space="preserve"> there are huge differences between some of them. </w:t>
       </w:r>
       <w:proofErr w:type="gramStart"/>
       <w:r>
-        <w:t>correct</w:t>
+        <w:t>Issue</w:t>
       </w:r>
       <w:proofErr w:type="gramEnd"/>
-    </w:p>
-    <w:p/>
-    <w:p/>
-    <w:p/>
-    <w:p/>
-    <w:p/>
-    <w:p/>
-    <w:p/>
-    <w:p>
-      <w:r>
-        <w:t>How to do cost calculation, the estimated cost calculated for the existing line and the result is not same as existing lines cost?</w:t>
-      </w:r>
-    </w:p>
-    <w:p>
-      <w:r>
-        <w:t xml:space="preserve">Is </w:t>
-      </w:r>
-      <w:proofErr w:type="spellStart"/>
-      <w:r>
-        <w:t>bus_id</w:t>
-      </w:r>
-      <w:proofErr w:type="spellEnd"/>
-      <w:r>
-        <w:t xml:space="preserve"> </w:t>
-      </w:r>
-      <w:r>
-        <w:t>required</w:t>
-      </w:r>
-      <w:r>
-        <w:t xml:space="preserve"> for each point?</w:t>
-      </w:r>
-    </w:p>
-    <w:p>
-      <w:r>
-        <w:t xml:space="preserve">To find the </w:t>
-      </w:r>
-      <w:proofErr w:type="spellStart"/>
-      <w:r>
-        <w:t>s_nom</w:t>
-      </w:r>
-      <w:proofErr w:type="spellEnd"/>
-      <w:r>
-        <w:t xml:space="preserve"> capacity of the lines, for which there is not information due to only upgrading of the voltage, it is required to identify the existing line for new line and coping its </w:t>
-      </w:r>
-      <w:proofErr w:type="spellStart"/>
-      <w:r>
-        <w:t>s_nom</w:t>
-      </w:r>
-      <w:proofErr w:type="spellEnd"/>
-      <w:r>
-        <w:t xml:space="preserve"> data considering the upgraded voltage to new lines. But how to distinguish similar existing lines? The bus0 and bus1 is a way but it is not working to find all required lines.</w:t>
-      </w:r>
-    </w:p>
-    <w:p>
-      <w:r>
-        <w:t>Use “</w:t>
-      </w:r>
-      <w:r>
-        <w:t>Annualize capital cost</w:t>
-      </w:r>
-      <w:r>
-        <w:t xml:space="preserve">” and the discount percentage of 0.05 percent to calculate the cost of transmission line. In exiting </w:t>
-      </w:r>
-      <w:proofErr w:type="gramStart"/>
-      <w:r>
-        <w:t>line</w:t>
-      </w:r>
-      <w:proofErr w:type="gramEnd"/>
-      <w:r>
-        <w:t xml:space="preserve"> the cost calculated per year not in total 40 years</w:t>
+      <w:r>
+        <w:t xml:space="preserve"> might be that the location of these point selected incorrectly from bus table.</w:t>
+      </w:r>
+    </w:p>
+    <w:p>
+      <w:pPr>
+        <w:pStyle w:val="ListParagraph"/>
+        <w:numPr>
+          <w:ilvl w:val="0"/>
+          <w:numId w:val="10"/>
+        </w:numPr>
+      </w:pPr>
+      <w:r>
+        <w:t>The above column has been added into csv file not in excel file.</w:t>
+      </w:r>
+    </w:p>
+    <w:p>
+      <w:r>
+        <w:t>To do task:</w:t>
+      </w:r>
+    </w:p>
+    <w:p>
+      <w:pPr>
+        <w:pStyle w:val="ListParagraph"/>
+        <w:numPr>
+          <w:ilvl w:val="3"/>
+          <w:numId w:val="2"/>
+        </w:numPr>
+        <w:ind w:left="720"/>
+      </w:pPr>
+      <w:r>
+        <w:t>The points which extracted through bus table and have long distance need to be rechecked and if it be possible new points should have been selected. The distance calculated considering that the coordinate in CSV file is new (as per bus table) and excel file is the real coordinate (which extracted through google map).</w:t>
+      </w:r>
+    </w:p>
+    <w:p>
+      <w:pPr>
+        <w:pStyle w:val="ListParagraph"/>
+        <w:numPr>
+          <w:ilvl w:val="3"/>
+          <w:numId w:val="2"/>
+        </w:numPr>
+        <w:ind w:left="720"/>
+      </w:pPr>
+      <w:r>
+        <w:t xml:space="preserve">Modifying python code </w:t>
+      </w:r>
+      <w:r>
+        <w:t xml:space="preserve">for bus table </w:t>
+      </w:r>
+      <w:r>
+        <w:t xml:space="preserve">to extract coordinate according to selected bus </w:t>
+      </w:r>
+      <w:r>
+        <w:t>id.</w:t>
       </w:r>
     </w:p>
     <w:sectPr>
@@ -5483,6 +5477,92 @@
     </w:lvl>
   </w:abstractNum>
   <w:abstractNum w:abstractNumId="7" w15:restartNumberingAfterBreak="0">
+    <w:nsid w:val="68BB1C78"/>
+    <w:multiLevelType w:val="hybridMultilevel"/>
+    <w:tmpl w:val="BEFAF1F6"/>
+    <w:lvl w:ilvl="0" w:tplc="0409000F">
+      <w:start w:val="1"/>
+      <w:numFmt w:val="decimal"/>
+      <w:lvlText w:val="%1."/>
+      <w:lvlJc w:val="left"/>
+      <w:pPr>
+        <w:ind w:left="720" w:hanging="360"/>
+      </w:pPr>
+    </w:lvl>
+    <w:lvl w:ilvl="1" w:tplc="04090019" w:tentative="1">
+      <w:start w:val="1"/>
+      <w:numFmt w:val="lowerLetter"/>
+      <w:lvlText w:val="%2."/>
+      <w:lvlJc w:val="left"/>
+      <w:pPr>
+        <w:ind w:left="1440" w:hanging="360"/>
+      </w:pPr>
+    </w:lvl>
+    <w:lvl w:ilvl="2" w:tplc="0409001B" w:tentative="1">
+      <w:start w:val="1"/>
+      <w:numFmt w:val="lowerRoman"/>
+      <w:lvlText w:val="%3."/>
+      <w:lvlJc w:val="right"/>
+      <w:pPr>
+        <w:ind w:left="2160" w:hanging="180"/>
+      </w:pPr>
+    </w:lvl>
+    <w:lvl w:ilvl="3" w:tplc="0409000F" w:tentative="1">
+      <w:start w:val="1"/>
+      <w:numFmt w:val="decimal"/>
+      <w:lvlText w:val="%4."/>
+      <w:lvlJc w:val="left"/>
+      <w:pPr>
+        <w:ind w:left="2880" w:hanging="360"/>
+      </w:pPr>
+    </w:lvl>
+    <w:lvl w:ilvl="4" w:tplc="04090019" w:tentative="1">
+      <w:start w:val="1"/>
+      <w:numFmt w:val="lowerLetter"/>
+      <w:lvlText w:val="%5."/>
+      <w:lvlJc w:val="left"/>
+      <w:pPr>
+        <w:ind w:left="3600" w:hanging="360"/>
+      </w:pPr>
+    </w:lvl>
+    <w:lvl w:ilvl="5" w:tplc="0409001B" w:tentative="1">
+      <w:start w:val="1"/>
+      <w:numFmt w:val="lowerRoman"/>
+      <w:lvlText w:val="%6."/>
+      <w:lvlJc w:val="right"/>
+      <w:pPr>
+        <w:ind w:left="4320" w:hanging="180"/>
+      </w:pPr>
+    </w:lvl>
+    <w:lvl w:ilvl="6" w:tplc="0409000F" w:tentative="1">
+      <w:start w:val="1"/>
+      <w:numFmt w:val="decimal"/>
+      <w:lvlText w:val="%7."/>
+      <w:lvlJc w:val="left"/>
+      <w:pPr>
+        <w:ind w:left="5040" w:hanging="360"/>
+      </w:pPr>
+    </w:lvl>
+    <w:lvl w:ilvl="7" w:tplc="04090019" w:tentative="1">
+      <w:start w:val="1"/>
+      <w:numFmt w:val="lowerLetter"/>
+      <w:lvlText w:val="%8."/>
+      <w:lvlJc w:val="left"/>
+      <w:pPr>
+        <w:ind w:left="5760" w:hanging="360"/>
+      </w:pPr>
+    </w:lvl>
+    <w:lvl w:ilvl="8" w:tplc="0409001B" w:tentative="1">
+      <w:start w:val="1"/>
+      <w:numFmt w:val="lowerRoman"/>
+      <w:lvlText w:val="%9."/>
+      <w:lvlJc w:val="right"/>
+      <w:pPr>
+        <w:ind w:left="6480" w:hanging="180"/>
+      </w:pPr>
+    </w:lvl>
+  </w:abstractNum>
+  <w:abstractNum w:abstractNumId="8" w15:restartNumberingAfterBreak="0">
     <w:nsid w:val="6AB03DE5"/>
     <w:multiLevelType w:val="multilevel"/>
     <w:tmpl w:val="7B8E6836"/>
@@ -5622,7 +5702,7 @@
       </w:rPr>
     </w:lvl>
   </w:abstractNum>
-  <w:abstractNum w:abstractNumId="8" w15:restartNumberingAfterBreak="0">
+  <w:abstractNum w:abstractNumId="9" w15:restartNumberingAfterBreak="0">
     <w:nsid w:val="7299304B"/>
     <w:multiLevelType w:val="multilevel"/>
     <w:tmpl w:val="D8560752"/>
@@ -5778,16 +5858,19 @@
     <w:abstractNumId w:val="6"/>
   </w:num>
   <w:num w:numId="6" w16cid:durableId="663314971">
-    <w:abstractNumId w:val="7"/>
+    <w:abstractNumId w:val="8"/>
   </w:num>
   <w:num w:numId="7" w16cid:durableId="798451105">
-    <w:abstractNumId w:val="8"/>
+    <w:abstractNumId w:val="9"/>
   </w:num>
   <w:num w:numId="8" w16cid:durableId="865675252">
     <w:abstractNumId w:val="3"/>
   </w:num>
   <w:num w:numId="9" w16cid:durableId="1048526256">
     <w:abstractNumId w:val="5"/>
+  </w:num>
+  <w:num w:numId="10" w16cid:durableId="1747216853">
+    <w:abstractNumId w:val="7"/>
   </w:num>
 </w:numbering>
 </file>

</xml_diff>

<commit_message>
working on conversion of coordinates into geom-column of pgadmin
</commit_message>
<xml_diff>
--- a/src/egon/data/datasets/egon_etrago_line/Progress_Update.docx
+++ b/src/egon/data/datasets/egon_etrago_line/Progress_Update.docx
@@ -3024,17 +3024,17 @@
     <w:p>
       <w:pPr>
         <w:pStyle w:val="ListParagraph"/>
-        <w:ind w:hanging="0"/>
-        <w:rPr/>
-      </w:pPr>
-      <w:r>
-        <w:rPr/>
-      </w:r>
-    </w:p>
-    <w:p>
-      <w:pPr>
-        <w:pStyle w:val="ListParagraph"/>
-        <w:ind w:hanging="0"/>
+        <w:ind w:left="720" w:hanging="0"/>
+        <w:rPr/>
+      </w:pPr>
+      <w:r>
+        <w:rPr/>
+      </w:r>
+    </w:p>
+    <w:p>
+      <w:pPr>
+        <w:pStyle w:val="ListParagraph"/>
+        <w:ind w:left="720" w:hanging="0"/>
         <w:rPr>
           <w:b/>
           <w:b/>
@@ -3128,8 +3128,20 @@
           <w:u w:val="none"/>
           <w:em w:val="none"/>
         </w:rPr>
-        <w:t xml:space="preserve">Kreuzung M24b/ TTG-006    </w:t>
-      </w:r>
+        <w:t>Kreuzung M24b/ TTG-006    ca. 7Km</w:t>
+      </w:r>
+    </w:p>
+    <w:p>
+      <w:pPr>
+        <w:pStyle w:val="Normal"/>
+        <w:numPr>
+          <w:ilvl w:val="2"/>
+          <w:numId w:val="10"/>
+        </w:numPr>
+        <w:bidi w:val="0"/>
+        <w:ind w:left="1440" w:hanging="0"/>
+        <w:rPr/>
+      </w:pPr>
       <w:r>
         <w:rPr>
           <w:b w:val="false"/>
@@ -3143,7 +3155,7 @@
           <w:u w:val="none"/>
           <w:em w:val="none"/>
         </w:rPr>
-        <w:t>ca. 7Km</w:t>
+        <w:t xml:space="preserve">Schraplau/Obhausen   ca. 5Km </w:t>
       </w:r>
     </w:p>
     <w:p>
@@ -3154,49 +3166,7 @@
           <w:numId w:val="10"/>
         </w:numPr>
         <w:bidi w:val="0"/>
-        <w:ind w:hanging="0"/>
-        <w:rPr/>
-      </w:pPr>
-      <w:r>
-        <w:rPr>
-          <w:b w:val="false"/>
-          <w:i w:val="false"/>
-          <w:strike w:val="false"/>
-          <w:dstrike w:val="false"/>
-          <w:outline w:val="false"/>
-          <w:shadow w:val="false"/>
-          <w:color w:val="000000"/>
-          <w:sz w:val="22"/>
-          <w:u w:val="none"/>
-          <w:em w:val="none"/>
-        </w:rPr>
-        <w:t xml:space="preserve">Schraplau/Obhausen   </w:t>
-      </w:r>
-      <w:r>
-        <w:rPr>
-          <w:b w:val="false"/>
-          <w:i w:val="false"/>
-          <w:strike w:val="false"/>
-          <w:dstrike w:val="false"/>
-          <w:outline w:val="false"/>
-          <w:shadow w:val="false"/>
-          <w:color w:val="000000"/>
-          <w:sz w:val="22"/>
-          <w:u w:val="none"/>
-          <w:em w:val="none"/>
-        </w:rPr>
-        <w:t xml:space="preserve">ca. 5Km </w:t>
-      </w:r>
-    </w:p>
-    <w:p>
-      <w:pPr>
-        <w:pStyle w:val="Normal"/>
-        <w:numPr>
-          <w:ilvl w:val="2"/>
-          <w:numId w:val="10"/>
-        </w:numPr>
-        <w:bidi w:val="0"/>
-        <w:ind w:hanging="0"/>
+        <w:ind w:left="1440" w:hanging="0"/>
         <w:rPr/>
       </w:pPr>
       <w:r>
@@ -3344,7 +3314,18 @@
         </w:rPr>
       </w:pPr>
       <w:r>
-        <w:rPr/>
+        <w:rPr>
+          <w:b w:val="false"/>
+          <w:i w:val="false"/>
+          <w:strike w:val="false"/>
+          <w:dstrike w:val="false"/>
+          <w:outline w:val="false"/>
+          <w:shadow w:val="false"/>
+          <w:color w:val="000000"/>
+          <w:sz w:val="22"/>
+          <w:u w:val="none"/>
+          <w:em w:val="none"/>
+        </w:rPr>
       </w:r>
     </w:p>
     <w:p>
@@ -3368,7 +3349,729 @@
         </w:rPr>
       </w:pPr>
       <w:r>
-        <w:rPr/>
+        <w:rPr>
+          <w:b w:val="false"/>
+          <w:i w:val="false"/>
+          <w:strike w:val="false"/>
+          <w:dstrike w:val="false"/>
+          <w:outline w:val="false"/>
+          <w:shadow w:val="false"/>
+          <w:color w:val="000000"/>
+          <w:sz w:val="22"/>
+          <w:u w:val="none"/>
+          <w:em w:val="none"/>
+        </w:rPr>
+      </w:r>
+    </w:p>
+    <w:p>
+      <w:pPr>
+        <w:pStyle w:val="Normal"/>
+        <w:bidi w:val="0"/>
+        <w:rPr>
+          <w:rFonts w:ascii="Calibri" w:hAnsi="Calibri"/>
+          <w:b w:val="false"/>
+          <w:b w:val="false"/>
+          <w:i w:val="false"/>
+          <w:i w:val="false"/>
+          <w:strike w:val="false"/>
+          <w:dstrike w:val="false"/>
+          <w:outline w:val="false"/>
+          <w:shadow w:val="false"/>
+          <w:color w:val="000000"/>
+          <w:sz w:val="22"/>
+          <w:u w:val="none"/>
+          <w:em w:val="none"/>
+        </w:rPr>
+      </w:pPr>
+      <w:r>
+        <w:rPr>
+          <w:b w:val="false"/>
+          <w:i w:val="false"/>
+          <w:strike w:val="false"/>
+          <w:dstrike w:val="false"/>
+          <w:outline w:val="false"/>
+          <w:shadow w:val="false"/>
+          <w:color w:val="000000"/>
+          <w:sz w:val="22"/>
+          <w:u w:val="none"/>
+          <w:em w:val="none"/>
+        </w:rPr>
+      </w:r>
+    </w:p>
+    <w:p>
+      <w:pPr>
+        <w:pStyle w:val="Normal"/>
+        <w:bidi w:val="0"/>
+        <w:rPr>
+          <w:rFonts w:ascii="Calibri" w:hAnsi="Calibri"/>
+          <w:b w:val="false"/>
+          <w:b w:val="false"/>
+          <w:i w:val="false"/>
+          <w:i w:val="false"/>
+          <w:strike w:val="false"/>
+          <w:dstrike w:val="false"/>
+          <w:outline w:val="false"/>
+          <w:shadow w:val="false"/>
+          <w:color w:val="000000"/>
+          <w:sz w:val="22"/>
+          <w:u w:val="none"/>
+          <w:em w:val="none"/>
+        </w:rPr>
+      </w:pPr>
+      <w:r>
+        <w:rPr>
+          <w:b w:val="false"/>
+          <w:i w:val="false"/>
+          <w:strike w:val="false"/>
+          <w:dstrike w:val="false"/>
+          <w:outline w:val="false"/>
+          <w:shadow w:val="false"/>
+          <w:color w:val="000000"/>
+          <w:sz w:val="22"/>
+          <w:u w:val="none"/>
+          <w:em w:val="none"/>
+        </w:rPr>
+      </w:r>
+    </w:p>
+    <w:p>
+      <w:pPr>
+        <w:pStyle w:val="Normal"/>
+        <w:bidi w:val="0"/>
+        <w:rPr>
+          <w:rFonts w:ascii="Calibri" w:hAnsi="Calibri"/>
+          <w:b w:val="false"/>
+          <w:b w:val="false"/>
+          <w:i w:val="false"/>
+          <w:i w:val="false"/>
+          <w:strike w:val="false"/>
+          <w:dstrike w:val="false"/>
+          <w:outline w:val="false"/>
+          <w:shadow w:val="false"/>
+          <w:color w:val="000000"/>
+          <w:sz w:val="22"/>
+          <w:u w:val="none"/>
+          <w:em w:val="none"/>
+        </w:rPr>
+      </w:pPr>
+      <w:r>
+        <w:rPr>
+          <w:b w:val="false"/>
+          <w:i w:val="false"/>
+          <w:strike w:val="false"/>
+          <w:dstrike w:val="false"/>
+          <w:outline w:val="false"/>
+          <w:shadow w:val="false"/>
+          <w:color w:val="000000"/>
+          <w:sz w:val="22"/>
+          <w:u w:val="none"/>
+          <w:em w:val="none"/>
+        </w:rPr>
+      </w:r>
+    </w:p>
+    <w:p>
+      <w:pPr>
+        <w:pStyle w:val="Normal"/>
+        <w:bidi w:val="0"/>
+        <w:rPr>
+          <w:rFonts w:ascii="Calibri" w:hAnsi="Calibri"/>
+          <w:b w:val="false"/>
+          <w:b w:val="false"/>
+          <w:i w:val="false"/>
+          <w:i w:val="false"/>
+          <w:strike w:val="false"/>
+          <w:dstrike w:val="false"/>
+          <w:outline w:val="false"/>
+          <w:shadow w:val="false"/>
+          <w:color w:val="000000"/>
+          <w:sz w:val="22"/>
+          <w:u w:val="none"/>
+          <w:em w:val="none"/>
+        </w:rPr>
+      </w:pPr>
+      <w:r>
+        <w:rPr>
+          <w:b w:val="false"/>
+          <w:i w:val="false"/>
+          <w:strike w:val="false"/>
+          <w:dstrike w:val="false"/>
+          <w:outline w:val="false"/>
+          <w:shadow w:val="false"/>
+          <w:color w:val="000000"/>
+          <w:sz w:val="22"/>
+          <w:u w:val="none"/>
+          <w:em w:val="none"/>
+        </w:rPr>
+      </w:r>
+    </w:p>
+    <w:p>
+      <w:pPr>
+        <w:pStyle w:val="Normal"/>
+        <w:bidi w:val="0"/>
+        <w:rPr>
+          <w:rFonts w:ascii="Calibri" w:hAnsi="Calibri"/>
+          <w:b w:val="false"/>
+          <w:b w:val="false"/>
+          <w:i w:val="false"/>
+          <w:i w:val="false"/>
+          <w:strike w:val="false"/>
+          <w:dstrike w:val="false"/>
+          <w:outline w:val="false"/>
+          <w:shadow w:val="false"/>
+          <w:color w:val="000000"/>
+          <w:sz w:val="22"/>
+          <w:u w:val="none"/>
+          <w:em w:val="none"/>
+        </w:rPr>
+      </w:pPr>
+      <w:r>
+        <w:rPr>
+          <w:b w:val="false"/>
+          <w:i w:val="false"/>
+          <w:strike w:val="false"/>
+          <w:dstrike w:val="false"/>
+          <w:outline w:val="false"/>
+          <w:shadow w:val="false"/>
+          <w:color w:val="000000"/>
+          <w:sz w:val="22"/>
+          <w:u w:val="none"/>
+          <w:em w:val="none"/>
+        </w:rPr>
+      </w:r>
+    </w:p>
+    <w:p>
+      <w:pPr>
+        <w:pStyle w:val="Normal"/>
+        <w:bidi w:val="0"/>
+        <w:rPr>
+          <w:rFonts w:ascii="Calibri" w:hAnsi="Calibri"/>
+          <w:b w:val="false"/>
+          <w:b w:val="false"/>
+          <w:i w:val="false"/>
+          <w:i w:val="false"/>
+          <w:strike w:val="false"/>
+          <w:dstrike w:val="false"/>
+          <w:outline w:val="false"/>
+          <w:shadow w:val="false"/>
+          <w:color w:val="000000"/>
+          <w:sz w:val="22"/>
+          <w:u w:val="none"/>
+          <w:em w:val="none"/>
+        </w:rPr>
+      </w:pPr>
+      <w:r>
+        <w:rPr>
+          <w:b w:val="false"/>
+          <w:i w:val="false"/>
+          <w:strike w:val="false"/>
+          <w:dstrike w:val="false"/>
+          <w:outline w:val="false"/>
+          <w:shadow w:val="false"/>
+          <w:color w:val="000000"/>
+          <w:sz w:val="22"/>
+          <w:u w:val="none"/>
+          <w:em w:val="none"/>
+        </w:rPr>
+      </w:r>
+    </w:p>
+    <w:p>
+      <w:pPr>
+        <w:pStyle w:val="Normal"/>
+        <w:bidi w:val="0"/>
+        <w:rPr>
+          <w:rFonts w:ascii="Calibri" w:hAnsi="Calibri"/>
+          <w:b/>
+          <w:b/>
+          <w:bCs/>
+          <w:i w:val="false"/>
+          <w:i w:val="false"/>
+          <w:strike w:val="false"/>
+          <w:dstrike w:val="false"/>
+          <w:outline w:val="false"/>
+          <w:shadow w:val="false"/>
+          <w:color w:val="000000"/>
+          <w:sz w:val="28"/>
+          <w:szCs w:val="28"/>
+          <w:u w:val="none"/>
+          <w:em w:val="none"/>
+        </w:rPr>
+      </w:pPr>
+      <w:r>
+        <w:rPr>
+          <w:b/>
+          <w:bCs/>
+          <w:i w:val="false"/>
+          <w:strike w:val="false"/>
+          <w:dstrike w:val="false"/>
+          <w:outline w:val="false"/>
+          <w:shadow w:val="false"/>
+          <w:color w:val="000000"/>
+          <w:sz w:val="28"/>
+          <w:szCs w:val="28"/>
+          <w:u w:val="none"/>
+          <w:em w:val="none"/>
+        </w:rPr>
+        <w:t>Progress 28.08</w:t>
+      </w:r>
+    </w:p>
+    <w:p>
+      <w:pPr>
+        <w:pStyle w:val="Normal"/>
+        <w:numPr>
+          <w:ilvl w:val="0"/>
+          <w:numId w:val="11"/>
+        </w:numPr>
+        <w:bidi w:val="0"/>
+        <w:rPr/>
+      </w:pPr>
+      <w:r>
+        <w:rPr>
+          <w:b w:val="false"/>
+          <w:i w:val="false"/>
+          <w:strike w:val="false"/>
+          <w:dstrike w:val="false"/>
+          <w:outline w:val="false"/>
+          <w:shadow w:val="false"/>
+          <w:color w:val="000000"/>
+          <w:sz w:val="22"/>
+          <w:u w:val="none"/>
+          <w:em w:val="none"/>
+        </w:rPr>
+        <w:t xml:space="preserve">Coordinates for new bus_id points (changed </w:t>
+      </w:r>
+      <w:r>
+        <w:rPr>
+          <w:rFonts w:eastAsia="Calibri" w:cs=""/>
+          <w:b w:val="false"/>
+          <w:i w:val="false"/>
+          <w:strike w:val="false"/>
+          <w:dstrike w:val="false"/>
+          <w:outline w:val="false"/>
+          <w:shadow w:val="false"/>
+          <w:color w:val="000000"/>
+          <w:kern w:val="2"/>
+          <w:sz w:val="22"/>
+          <w:szCs w:val="22"/>
+          <w:u w:val="none"/>
+          <w:em w:val="none"/>
+          <w:lang w:val="en-US" w:eastAsia="en-US" w:bidi="ar-SA"/>
+        </w:rPr>
+        <w:t>o</w:t>
+      </w:r>
+      <w:r>
+        <w:rPr>
+          <w:rFonts w:eastAsia="Calibri" w:cs=""/>
+          <w:b w:val="false"/>
+          <w:i w:val="false"/>
+          <w:strike w:val="false"/>
+          <w:dstrike w:val="false"/>
+          <w:outline w:val="false"/>
+          <w:shadow w:val="false"/>
+          <w:color w:val="000000"/>
+          <w:kern w:val="2"/>
+          <w:sz w:val="22"/>
+          <w:szCs w:val="22"/>
+          <w:u w:val="none"/>
+          <w:em w:val="none"/>
+          <w:lang w:val="en-US" w:eastAsia="en-US" w:bidi="ar-SA"/>
+        </w:rPr>
+        <w:t>r extracted from</w:t>
+      </w:r>
+      <w:r>
+        <w:rPr>
+          <w:b w:val="false"/>
+          <w:i w:val="false"/>
+          <w:strike w:val="false"/>
+          <w:dstrike w:val="false"/>
+          <w:outline w:val="false"/>
+          <w:shadow w:val="false"/>
+          <w:color w:val="000000"/>
+          <w:sz w:val="22"/>
+          <w:u w:val="none"/>
+          <w:em w:val="none"/>
+        </w:rPr>
+        <w:t xml:space="preserve"> excel-file</w:t>
+      </w:r>
+      <w:r>
+        <w:rPr>
+          <w:b w:val="false"/>
+          <w:i w:val="false"/>
+          <w:strike w:val="false"/>
+          <w:dstrike w:val="false"/>
+          <w:outline w:val="false"/>
+          <w:shadow w:val="false"/>
+          <w:color w:val="000000"/>
+          <w:sz w:val="22"/>
+          <w:u w:val="none"/>
+          <w:em w:val="none"/>
+        </w:rPr>
+        <w:t>)</w:t>
+      </w:r>
+      <w:r>
+        <w:rPr>
+          <w:b w:val="false"/>
+          <w:i w:val="false"/>
+          <w:strike w:val="false"/>
+          <w:dstrike w:val="false"/>
+          <w:outline w:val="false"/>
+          <w:shadow w:val="false"/>
+          <w:color w:val="000000"/>
+          <w:sz w:val="22"/>
+          <w:u w:val="none"/>
+          <w:em w:val="none"/>
+        </w:rPr>
+        <w:t xml:space="preserve">: </w:t>
+      </w:r>
+    </w:p>
+    <w:p>
+      <w:pPr>
+        <w:pStyle w:val="Normal"/>
+        <w:numPr>
+          <w:ilvl w:val="1"/>
+          <w:numId w:val="11"/>
+        </w:numPr>
+        <w:bidi w:val="0"/>
+        <w:rPr/>
+      </w:pPr>
+      <w:r>
+        <w:rPr>
+          <w:b w:val="false"/>
+          <w:i w:val="false"/>
+          <w:strike w:val="false"/>
+          <w:dstrike w:val="false"/>
+          <w:outline w:val="false"/>
+          <w:shadow w:val="false"/>
+          <w:color w:val="000000"/>
+          <w:sz w:val="22"/>
+          <w:u w:val="none"/>
+          <w:em w:val="none"/>
+        </w:rPr>
+        <w:t xml:space="preserve">Kreuzung M24b/ TTG-006: </w:t>
+      </w:r>
+      <w:r>
+        <w:rPr/>
+        <w:t>10.297685 52.207571</w:t>
+      </w:r>
+    </w:p>
+    <w:p>
+      <w:pPr>
+        <w:pStyle w:val="Normal"/>
+        <w:numPr>
+          <w:ilvl w:val="1"/>
+          <w:numId w:val="11"/>
+        </w:numPr>
+        <w:bidi w:val="0"/>
+        <w:rPr/>
+      </w:pPr>
+      <w:r>
+        <w:rPr>
+          <w:b w:val="false"/>
+          <w:i w:val="false"/>
+          <w:strike w:val="false"/>
+          <w:dstrike w:val="false"/>
+          <w:outline w:val="false"/>
+          <w:shadow w:val="false"/>
+          <w:color w:val="000000"/>
+          <w:sz w:val="22"/>
+          <w:u w:val="none"/>
+          <w:em w:val="none"/>
+        </w:rPr>
+        <w:t xml:space="preserve">Schraplau/Obhausen: </w:t>
+      </w:r>
+      <w:r>
+        <w:rPr>
+          <w:b w:val="false"/>
+          <w:i w:val="false"/>
+          <w:strike w:val="false"/>
+          <w:dstrike w:val="false"/>
+          <w:outline w:val="false"/>
+          <w:shadow w:val="false"/>
+          <w:color w:val="000000"/>
+          <w:sz w:val="22"/>
+          <w:u w:val="none"/>
+          <w:em w:val="none"/>
+        </w:rPr>
+        <w:t>11.658435 51.420564</w:t>
+      </w:r>
+    </w:p>
+    <w:p>
+      <w:pPr>
+        <w:pStyle w:val="Normal"/>
+        <w:numPr>
+          <w:ilvl w:val="1"/>
+          <w:numId w:val="11"/>
+        </w:numPr>
+        <w:bidi w:val="0"/>
+        <w:rPr/>
+      </w:pPr>
+      <w:r>
+        <w:rPr>
+          <w:b w:val="false"/>
+          <w:i w:val="false"/>
+          <w:strike w:val="false"/>
+          <w:dstrike w:val="false"/>
+          <w:outline w:val="false"/>
+          <w:shadow w:val="false"/>
+          <w:color w:val="000000"/>
+          <w:sz w:val="22"/>
+          <w:u w:val="none"/>
+          <w:em w:val="none"/>
+        </w:rPr>
+        <w:t xml:space="preserve">sanitz dettmannsdorf: </w:t>
+      </w:r>
+      <w:r>
+        <w:rPr>
+          <w:b w:val="false"/>
+          <w:i w:val="false"/>
+          <w:strike w:val="false"/>
+          <w:dstrike w:val="false"/>
+          <w:outline w:val="false"/>
+          <w:shadow w:val="false"/>
+          <w:color w:val="000000"/>
+          <w:sz w:val="22"/>
+          <w:u w:val="none"/>
+          <w:em w:val="none"/>
+        </w:rPr>
+        <w:t>12.456474 54.075519</w:t>
+      </w:r>
+    </w:p>
+    <w:p>
+      <w:pPr>
+        <w:pStyle w:val="Normal"/>
+        <w:numPr>
+          <w:ilvl w:val="0"/>
+          <w:numId w:val="11"/>
+        </w:numPr>
+        <w:bidi w:val="0"/>
+        <w:rPr/>
+      </w:pPr>
+      <w:r>
+        <w:rPr>
+          <w:b w:val="false"/>
+          <w:i w:val="false"/>
+          <w:strike w:val="false"/>
+          <w:dstrike w:val="false"/>
+          <w:outline w:val="false"/>
+          <w:shadow w:val="false"/>
+          <w:color w:val="000000"/>
+          <w:sz w:val="22"/>
+          <w:u w:val="none"/>
+          <w:em w:val="none"/>
+        </w:rPr>
+        <w:t>create two new python codes: bus_id_to_postgresql.py and lines_to_postgresql.py</w:t>
+      </w:r>
+    </w:p>
+    <w:p>
+      <w:pPr>
+        <w:pStyle w:val="Normal"/>
+        <w:numPr>
+          <w:ilvl w:val="0"/>
+          <w:numId w:val="11"/>
+        </w:numPr>
+        <w:bidi w:val="0"/>
+        <w:jc w:val="left"/>
+        <w:rPr/>
+      </w:pPr>
+      <w:r>
+        <w:rPr>
+          <w:b w:val="false"/>
+          <w:i w:val="false"/>
+          <w:strike w:val="false"/>
+          <w:dstrike w:val="false"/>
+          <w:outline w:val="false"/>
+          <w:shadow w:val="false"/>
+          <w:color w:val="000000"/>
+          <w:sz w:val="22"/>
+          <w:u w:val="none"/>
+          <w:em w:val="none"/>
+        </w:rPr>
+        <w:t>for both codes I integrated the conversion of our coordinates from csv file to geom-format in pgadmin tables (bus-table for new buses, line table for new lines), the conversion works</w:t>
+      </w:r>
+    </w:p>
+    <w:p>
+      <w:pPr>
+        <w:pStyle w:val="Normal"/>
+        <w:numPr>
+          <w:ilvl w:val="0"/>
+          <w:numId w:val="11"/>
+        </w:numPr>
+        <w:bidi w:val="0"/>
+        <w:jc w:val="left"/>
+        <w:rPr/>
+      </w:pPr>
+      <w:r>
+        <w:rPr>
+          <w:b w:val="false"/>
+          <w:i w:val="false"/>
+          <w:strike w:val="false"/>
+          <w:dstrike w:val="false"/>
+          <w:outline w:val="false"/>
+          <w:shadow w:val="false"/>
+          <w:color w:val="000000"/>
+          <w:sz w:val="22"/>
+          <w:u w:val="none"/>
+          <w:em w:val="none"/>
+        </w:rPr>
+        <w:t xml:space="preserve">but: the implementation of these new formatted points and lines to the pgadmin_tables is still missing </w:t>
+      </w:r>
+    </w:p>
+    <w:p>
+      <w:pPr>
+        <w:pStyle w:val="Normal"/>
+        <w:numPr>
+          <w:ilvl w:val="1"/>
+          <w:numId w:val="11"/>
+        </w:numPr>
+        <w:bidi w:val="0"/>
+        <w:rPr>
+          <w:rFonts w:ascii="Calibri" w:hAnsi="Calibri"/>
+          <w:b w:val="false"/>
+          <w:b w:val="false"/>
+          <w:i w:val="false"/>
+          <w:i w:val="false"/>
+          <w:strike w:val="false"/>
+          <w:dstrike w:val="false"/>
+          <w:outline w:val="false"/>
+          <w:shadow w:val="false"/>
+          <w:color w:val="000000"/>
+          <w:sz w:val="22"/>
+          <w:u w:val="none"/>
+          <w:em w:val="none"/>
+        </w:rPr>
+      </w:pPr>
+      <w:r>
+        <w:rPr/>
+      </w:r>
+    </w:p>
+    <w:p>
+      <w:pPr>
+        <w:pStyle w:val="Normal"/>
+        <w:numPr>
+          <w:ilvl w:val="1"/>
+          <w:numId w:val="11"/>
+        </w:numPr>
+        <w:bidi w:val="0"/>
+        <w:rPr>
+          <w:b w:val="false"/>
+          <w:b w:val="false"/>
+          <w:i w:val="false"/>
+          <w:i w:val="false"/>
+          <w:strike w:val="false"/>
+          <w:dstrike w:val="false"/>
+          <w:outline w:val="false"/>
+          <w:shadow w:val="false"/>
+          <w:color w:val="000000"/>
+          <w:sz w:val="22"/>
+          <w:u w:val="none"/>
+          <w:em w:val="none"/>
+        </w:rPr>
+      </w:pPr>
+      <w:r>
+        <w:rPr/>
+      </w:r>
+    </w:p>
+    <w:p>
+      <w:pPr>
+        <w:pStyle w:val="Normal"/>
+        <w:numPr>
+          <w:ilvl w:val="1"/>
+          <w:numId w:val="11"/>
+        </w:numPr>
+        <w:bidi w:val="0"/>
+        <w:rPr>
+          <w:b w:val="false"/>
+          <w:b w:val="false"/>
+          <w:i w:val="false"/>
+          <w:i w:val="false"/>
+          <w:strike w:val="false"/>
+          <w:dstrike w:val="false"/>
+          <w:outline w:val="false"/>
+          <w:shadow w:val="false"/>
+          <w:color w:val="000000"/>
+          <w:sz w:val="22"/>
+          <w:u w:val="none"/>
+          <w:em w:val="none"/>
+        </w:rPr>
+      </w:pPr>
+      <w:r>
+        <w:rPr/>
+      </w:r>
+    </w:p>
+    <w:p>
+      <w:pPr>
+        <w:pStyle w:val="Normal"/>
+        <w:numPr>
+          <w:ilvl w:val="0"/>
+          <w:numId w:val="11"/>
+        </w:numPr>
+        <w:bidi w:val="0"/>
+        <w:rPr>
+          <w:rFonts w:ascii="Calibri" w:hAnsi="Calibri"/>
+          <w:b w:val="false"/>
+          <w:b w:val="false"/>
+          <w:i w:val="false"/>
+          <w:i w:val="false"/>
+          <w:strike w:val="false"/>
+          <w:dstrike w:val="false"/>
+          <w:outline w:val="false"/>
+          <w:shadow w:val="false"/>
+          <w:color w:val="000000"/>
+          <w:sz w:val="22"/>
+          <w:u w:val="none"/>
+          <w:em w:val="none"/>
+        </w:rPr>
+      </w:pPr>
+      <w:r>
+        <w:rPr>
+          <w:b w:val="false"/>
+          <w:i w:val="false"/>
+          <w:strike w:val="false"/>
+          <w:dstrike w:val="false"/>
+          <w:outline w:val="false"/>
+          <w:shadow w:val="false"/>
+          <w:color w:val="000000"/>
+          <w:sz w:val="22"/>
+          <w:u w:val="none"/>
+          <w:em w:val="none"/>
+        </w:rPr>
+      </w:r>
+    </w:p>
+    <w:p>
+      <w:pPr>
+        <w:pStyle w:val="Normal"/>
+        <w:numPr>
+          <w:ilvl w:val="0"/>
+          <w:numId w:val="11"/>
+        </w:numPr>
+        <w:bidi w:val="0"/>
+        <w:rPr>
+          <w:rFonts w:ascii="Calibri" w:hAnsi="Calibri"/>
+          <w:b w:val="false"/>
+          <w:b w:val="false"/>
+          <w:i w:val="false"/>
+          <w:i w:val="false"/>
+          <w:strike w:val="false"/>
+          <w:dstrike w:val="false"/>
+          <w:outline w:val="false"/>
+          <w:shadow w:val="false"/>
+          <w:color w:val="000000"/>
+          <w:sz w:val="22"/>
+          <w:u w:val="none"/>
+          <w:em w:val="none"/>
+        </w:rPr>
+      </w:pPr>
+      <w:r>
+        <w:rPr>
+          <w:b w:val="false"/>
+          <w:i w:val="false"/>
+          <w:strike w:val="false"/>
+          <w:dstrike w:val="false"/>
+          <w:outline w:val="false"/>
+          <w:shadow w:val="false"/>
+          <w:color w:val="000000"/>
+          <w:sz w:val="22"/>
+          <w:u w:val="none"/>
+          <w:em w:val="none"/>
+        </w:rPr>
       </w:r>
     </w:p>
     <w:p>
@@ -4719,6 +5422,143 @@
     </w:lvl>
   </w:abstractNum>
   <w:abstractNum w:abstractNumId="11">
+    <w:lvl w:ilvl="0">
+      <w:start w:val="1"/>
+      <w:numFmt w:val="bullet"/>
+      <w:lvlText w:val=""/>
+      <w:lvlJc w:val="left"/>
+      <w:pPr>
+        <w:tabs>
+          <w:tab w:val="num" w:pos="720"/>
+        </w:tabs>
+        <w:ind w:left="720" w:hanging="360"/>
+      </w:pPr>
+      <w:rPr>
+        <w:rFonts w:ascii="Symbol" w:hAnsi="Symbol" w:cs="Symbol" w:hint="default"/>
+      </w:rPr>
+    </w:lvl>
+    <w:lvl w:ilvl="1">
+      <w:start w:val="1"/>
+      <w:numFmt w:val="bullet"/>
+      <w:lvlText w:val="◦"/>
+      <w:lvlJc w:val="left"/>
+      <w:pPr>
+        <w:tabs>
+          <w:tab w:val="num" w:pos="1080"/>
+        </w:tabs>
+        <w:ind w:left="1080" w:hanging="360"/>
+      </w:pPr>
+      <w:rPr>
+        <w:rFonts w:ascii="OpenSymbol" w:hAnsi="OpenSymbol" w:cs="OpenSymbol" w:hint="default"/>
+      </w:rPr>
+    </w:lvl>
+    <w:lvl w:ilvl="2">
+      <w:start w:val="1"/>
+      <w:numFmt w:val="bullet"/>
+      <w:lvlText w:val="▪"/>
+      <w:lvlJc w:val="left"/>
+      <w:pPr>
+        <w:tabs>
+          <w:tab w:val="num" w:pos="1440"/>
+        </w:tabs>
+        <w:ind w:left="1440" w:hanging="360"/>
+      </w:pPr>
+      <w:rPr>
+        <w:rFonts w:ascii="OpenSymbol" w:hAnsi="OpenSymbol" w:cs="OpenSymbol" w:hint="default"/>
+      </w:rPr>
+    </w:lvl>
+    <w:lvl w:ilvl="3">
+      <w:start w:val="1"/>
+      <w:numFmt w:val="bullet"/>
+      <w:lvlText w:val=""/>
+      <w:lvlJc w:val="left"/>
+      <w:pPr>
+        <w:tabs>
+          <w:tab w:val="num" w:pos="1800"/>
+        </w:tabs>
+        <w:ind w:left="1800" w:hanging="360"/>
+      </w:pPr>
+      <w:rPr>
+        <w:rFonts w:ascii="Symbol" w:hAnsi="Symbol" w:cs="Symbol" w:hint="default"/>
+      </w:rPr>
+    </w:lvl>
+    <w:lvl w:ilvl="4">
+      <w:start w:val="1"/>
+      <w:numFmt w:val="bullet"/>
+      <w:lvlText w:val="◦"/>
+      <w:lvlJc w:val="left"/>
+      <w:pPr>
+        <w:tabs>
+          <w:tab w:val="num" w:pos="2160"/>
+        </w:tabs>
+        <w:ind w:left="2160" w:hanging="360"/>
+      </w:pPr>
+      <w:rPr>
+        <w:rFonts w:ascii="OpenSymbol" w:hAnsi="OpenSymbol" w:cs="OpenSymbol" w:hint="default"/>
+      </w:rPr>
+    </w:lvl>
+    <w:lvl w:ilvl="5">
+      <w:start w:val="1"/>
+      <w:numFmt w:val="bullet"/>
+      <w:lvlText w:val="▪"/>
+      <w:lvlJc w:val="left"/>
+      <w:pPr>
+        <w:tabs>
+          <w:tab w:val="num" w:pos="2520"/>
+        </w:tabs>
+        <w:ind w:left="2520" w:hanging="360"/>
+      </w:pPr>
+      <w:rPr>
+        <w:rFonts w:ascii="OpenSymbol" w:hAnsi="OpenSymbol" w:cs="OpenSymbol" w:hint="default"/>
+      </w:rPr>
+    </w:lvl>
+    <w:lvl w:ilvl="6">
+      <w:start w:val="1"/>
+      <w:numFmt w:val="bullet"/>
+      <w:lvlText w:val=""/>
+      <w:lvlJc w:val="left"/>
+      <w:pPr>
+        <w:tabs>
+          <w:tab w:val="num" w:pos="2880"/>
+        </w:tabs>
+        <w:ind w:left="2880" w:hanging="360"/>
+      </w:pPr>
+      <w:rPr>
+        <w:rFonts w:ascii="Symbol" w:hAnsi="Symbol" w:cs="Symbol" w:hint="default"/>
+      </w:rPr>
+    </w:lvl>
+    <w:lvl w:ilvl="7">
+      <w:start w:val="1"/>
+      <w:numFmt w:val="bullet"/>
+      <w:lvlText w:val="◦"/>
+      <w:lvlJc w:val="left"/>
+      <w:pPr>
+        <w:tabs>
+          <w:tab w:val="num" w:pos="3240"/>
+        </w:tabs>
+        <w:ind w:left="3240" w:hanging="360"/>
+      </w:pPr>
+      <w:rPr>
+        <w:rFonts w:ascii="OpenSymbol" w:hAnsi="OpenSymbol" w:cs="OpenSymbol" w:hint="default"/>
+      </w:rPr>
+    </w:lvl>
+    <w:lvl w:ilvl="8">
+      <w:start w:val="1"/>
+      <w:numFmt w:val="bullet"/>
+      <w:lvlText w:val="▪"/>
+      <w:lvlJc w:val="left"/>
+      <w:pPr>
+        <w:tabs>
+          <w:tab w:val="num" w:pos="3600"/>
+        </w:tabs>
+        <w:ind w:left="3600" w:hanging="360"/>
+      </w:pPr>
+      <w:rPr>
+        <w:rFonts w:ascii="OpenSymbol" w:hAnsi="OpenSymbol" w:cs="OpenSymbol" w:hint="default"/>
+      </w:rPr>
+    </w:lvl>
+  </w:abstractNum>
+  <w:abstractNum w:abstractNumId="12">
     <w:lvl w:ilvl="0">
       <w:start w:val="1"/>
       <w:numFmt w:val="none"/>
@@ -4869,6 +5709,9 @@
   </w:num>
   <w:num w:numId="11">
     <w:abstractNumId w:val="11"/>
+  </w:num>
+  <w:num w:numId="12">
+    <w:abstractNumId w:val="12"/>
   </w:num>
 </w:numbering>
 </file>

</xml_diff>